<commit_message>
add penggunaan aplikasi & docker
</commit_message>
<xml_diff>
--- a/docs/cara penggunaan aplikasi.docx
+++ b/docs/cara penggunaan aplikasi.docx
@@ -4,6 +4,7 @@
   <w:body>
     <w:p>
       <w:pPr>
+        <w:jc w:val="center"/>
         <w:rPr>
           <w:lang w:val="en-US"/>
         </w:rPr>
@@ -37,17 +38,1630 @@
         <w:pStyle w:val="ListParagraph"/>
         <w:numPr>
           <w:ilvl w:val="0"/>
-          <w:numId w:val="1"/>
+          <w:numId w:val="7"/>
         </w:numPr>
         <w:rPr>
           <w:lang w:val="en-US"/>
         </w:rPr>
       </w:pPr>
-      <w:proofErr w:type="spellStart"/>
       <w:r>
         <w:rPr>
           <w:lang w:val="en-US"/>
         </w:rPr>
+        <w:t xml:space="preserve"> </w:t>
+      </w:r>
+      <w:r>
+        <w:rPr>
+          <w:lang w:val="en-US"/>
+        </w:rPr>
+        <w:t xml:space="preserve">Lakukan </w:t>
+      </w:r>
+      <w:proofErr w:type="spellStart"/>
+      <w:r>
+        <w:rPr>
+          <w:lang w:val="en-US"/>
+        </w:rPr>
+        <w:t>ini</w:t>
+      </w:r>
+      <w:proofErr w:type="spellEnd"/>
+      <w:r>
+        <w:rPr>
+          <w:lang w:val="en-US"/>
+        </w:rPr>
+        <w:t xml:space="preserve"> </w:t>
+      </w:r>
+      <w:proofErr w:type="spellStart"/>
+      <w:r>
+        <w:rPr>
+          <w:lang w:val="en-US"/>
+        </w:rPr>
+        <w:t>terlebih</w:t>
+      </w:r>
+      <w:proofErr w:type="spellEnd"/>
+      <w:r>
+        <w:rPr>
+          <w:lang w:val="en-US"/>
+        </w:rPr>
+        <w:t xml:space="preserve"> </w:t>
+      </w:r>
+      <w:proofErr w:type="spellStart"/>
+      <w:r>
+        <w:rPr>
+          <w:lang w:val="en-US"/>
+        </w:rPr>
+        <w:t>dahulu</w:t>
+      </w:r>
+      <w:proofErr w:type="spellEnd"/>
+      <w:r>
+        <w:rPr>
+          <w:lang w:val="en-US"/>
+        </w:rPr>
+        <w:t xml:space="preserve"> </w:t>
+      </w:r>
+      <w:proofErr w:type="spellStart"/>
+      <w:r>
+        <w:rPr>
+          <w:lang w:val="en-US"/>
+        </w:rPr>
+        <w:t>untuk</w:t>
+      </w:r>
+      <w:proofErr w:type="spellEnd"/>
+      <w:r>
+        <w:rPr>
+          <w:lang w:val="en-US"/>
+        </w:rPr>
+        <w:t xml:space="preserve"> setup </w:t>
+      </w:r>
+      <w:proofErr w:type="spellStart"/>
+      <w:r>
+        <w:rPr>
+          <w:lang w:val="en-US"/>
+        </w:rPr>
+        <w:t>aplikasinya</w:t>
+      </w:r>
+      <w:proofErr w:type="spellEnd"/>
+    </w:p>
+    <w:p>
+      <w:pPr>
+        <w:numPr>
+          <w:ilvl w:val="0"/>
+          <w:numId w:val="2"/>
+        </w:numPr>
+        <w:shd w:val="clear" w:color="auto" w:fill="FFFFFF"/>
+        <w:tabs>
+          <w:tab w:val="clear" w:pos="720"/>
+          <w:tab w:val="num" w:pos="1440"/>
+        </w:tabs>
+        <w:spacing w:before="100" w:beforeAutospacing="1" w:after="100" w:afterAutospacing="1"/>
+        <w:ind w:left="1440"/>
+        <w:rPr>
+          <w:rFonts w:ascii="Segoe UI" w:eastAsia="Times New Roman" w:hAnsi="Segoe UI" w:cs="Segoe UI"/>
+          <w:color w:val="1F2328"/>
+          <w:kern w:val="0"/>
+          <w14:ligatures w14:val="none"/>
+        </w:rPr>
+      </w:pPr>
+      <w:r>
+        <w:rPr>
+          <w:rFonts w:ascii="Segoe UI" w:eastAsia="Times New Roman" w:hAnsi="Segoe UI" w:cs="Segoe UI"/>
+          <w:color w:val="1F2328"/>
+          <w:kern w:val="0"/>
+          <w14:ligatures w14:val="none"/>
+        </w:rPr>
+        <w:t xml:space="preserve">clone project </w:t>
+      </w:r>
+      <w:proofErr w:type="spellStart"/>
+      <w:r>
+        <w:rPr>
+          <w:rFonts w:ascii="Segoe UI" w:eastAsia="Times New Roman" w:hAnsi="Segoe UI" w:cs="Segoe UI"/>
+          <w:color w:val="1F2328"/>
+          <w:kern w:val="0"/>
+          <w14:ligatures w14:val="none"/>
+        </w:rPr>
+        <w:t>ini</w:t>
+      </w:r>
+      <w:proofErr w:type="spellEnd"/>
+    </w:p>
+    <w:p>
+      <w:pPr>
+        <w:numPr>
+          <w:ilvl w:val="0"/>
+          <w:numId w:val="2"/>
+        </w:numPr>
+        <w:shd w:val="clear" w:color="auto" w:fill="FFFFFF"/>
+        <w:tabs>
+          <w:tab w:val="clear" w:pos="720"/>
+          <w:tab w:val="num" w:pos="1440"/>
+        </w:tabs>
+        <w:spacing w:before="60" w:after="100" w:afterAutospacing="1"/>
+        <w:ind w:left="1440"/>
+        <w:rPr>
+          <w:rFonts w:ascii="Segoe UI" w:eastAsia="Times New Roman" w:hAnsi="Segoe UI" w:cs="Segoe UI"/>
+          <w:color w:val="1F2328"/>
+          <w:kern w:val="0"/>
+          <w14:ligatures w14:val="none"/>
+        </w:rPr>
+      </w:pPr>
+      <w:r>
+        <w:rPr>
+          <w:rFonts w:ascii="Segoe UI" w:eastAsia="Times New Roman" w:hAnsi="Segoe UI" w:cs="Segoe UI"/>
+          <w:color w:val="1F2328"/>
+          <w:kern w:val="0"/>
+          <w14:ligatures w14:val="none"/>
+        </w:rPr>
+        <w:t>cd go-</w:t>
+      </w:r>
+      <w:proofErr w:type="spellStart"/>
+      <w:r>
+        <w:rPr>
+          <w:rFonts w:ascii="Segoe UI" w:eastAsia="Times New Roman" w:hAnsi="Segoe UI" w:cs="Segoe UI"/>
+          <w:color w:val="1F2328"/>
+          <w:kern w:val="0"/>
+          <w14:ligatures w14:val="none"/>
+        </w:rPr>
+        <w:t>fiber</w:t>
+      </w:r>
+      <w:proofErr w:type="spellEnd"/>
+      <w:r>
+        <w:rPr>
+          <w:rFonts w:ascii="Segoe UI" w:eastAsia="Times New Roman" w:hAnsi="Segoe UI" w:cs="Segoe UI"/>
+          <w:color w:val="1F2328"/>
+          <w:kern w:val="0"/>
+          <w14:ligatures w14:val="none"/>
+        </w:rPr>
+        <w:t>-clean-architecture (</w:t>
+      </w:r>
+      <w:proofErr w:type="spellStart"/>
+      <w:r>
+        <w:rPr>
+          <w:rFonts w:ascii="Segoe UI" w:eastAsia="Times New Roman" w:hAnsi="Segoe UI" w:cs="Segoe UI"/>
+          <w:color w:val="1F2328"/>
+          <w:kern w:val="0"/>
+          <w14:ligatures w14:val="none"/>
+        </w:rPr>
+        <w:t>masuk</w:t>
+      </w:r>
+      <w:proofErr w:type="spellEnd"/>
+      <w:r>
+        <w:rPr>
+          <w:rFonts w:ascii="Segoe UI" w:eastAsia="Times New Roman" w:hAnsi="Segoe UI" w:cs="Segoe UI"/>
+          <w:color w:val="1F2328"/>
+          <w:kern w:val="0"/>
+          <w14:ligatures w14:val="none"/>
+        </w:rPr>
+        <w:t xml:space="preserve"> </w:t>
+      </w:r>
+      <w:proofErr w:type="spellStart"/>
+      <w:r>
+        <w:rPr>
+          <w:rFonts w:ascii="Segoe UI" w:eastAsia="Times New Roman" w:hAnsi="Segoe UI" w:cs="Segoe UI"/>
+          <w:color w:val="1F2328"/>
+          <w:kern w:val="0"/>
+          <w14:ligatures w14:val="none"/>
+        </w:rPr>
+        <w:t>ke</w:t>
+      </w:r>
+      <w:proofErr w:type="spellEnd"/>
+      <w:r>
+        <w:rPr>
+          <w:rFonts w:ascii="Segoe UI" w:eastAsia="Times New Roman" w:hAnsi="Segoe UI" w:cs="Segoe UI"/>
+          <w:color w:val="1F2328"/>
+          <w:kern w:val="0"/>
+          <w14:ligatures w14:val="none"/>
+        </w:rPr>
+        <w:t xml:space="preserve"> folder project)</w:t>
+      </w:r>
+    </w:p>
+    <w:p>
+      <w:pPr>
+        <w:numPr>
+          <w:ilvl w:val="0"/>
+          <w:numId w:val="2"/>
+        </w:numPr>
+        <w:shd w:val="clear" w:color="auto" w:fill="FFFFFF"/>
+        <w:tabs>
+          <w:tab w:val="clear" w:pos="720"/>
+          <w:tab w:val="num" w:pos="1440"/>
+        </w:tabs>
+        <w:spacing w:before="60" w:after="100" w:afterAutospacing="1"/>
+        <w:ind w:left="1440"/>
+        <w:rPr>
+          <w:rFonts w:ascii="Segoe UI" w:eastAsia="Times New Roman" w:hAnsi="Segoe UI" w:cs="Segoe UI"/>
+          <w:color w:val="1F2328"/>
+          <w:kern w:val="0"/>
+          <w14:ligatures w14:val="none"/>
+        </w:rPr>
+      </w:pPr>
+      <w:r>
+        <w:rPr>
+          <w:rFonts w:ascii="Segoe UI" w:eastAsia="Times New Roman" w:hAnsi="Segoe UI" w:cs="Segoe UI"/>
+          <w:color w:val="1F2328"/>
+          <w:kern w:val="0"/>
+          <w14:ligatures w14:val="none"/>
+        </w:rPr>
+        <w:t>go mod download</w:t>
+      </w:r>
+    </w:p>
+    <w:p>
+      <w:pPr>
+        <w:numPr>
+          <w:ilvl w:val="0"/>
+          <w:numId w:val="2"/>
+        </w:numPr>
+        <w:shd w:val="clear" w:color="auto" w:fill="FFFFFF"/>
+        <w:tabs>
+          <w:tab w:val="clear" w:pos="720"/>
+          <w:tab w:val="num" w:pos="1440"/>
+        </w:tabs>
+        <w:spacing w:before="60" w:after="100" w:afterAutospacing="1"/>
+        <w:ind w:left="1440"/>
+        <w:rPr>
+          <w:rFonts w:ascii="Segoe UI" w:eastAsia="Times New Roman" w:hAnsi="Segoe UI" w:cs="Segoe UI"/>
+          <w:color w:val="1F2328"/>
+          <w:kern w:val="0"/>
+          <w14:ligatures w14:val="none"/>
+        </w:rPr>
+      </w:pPr>
+      <w:r>
+        <w:rPr>
+          <w:rFonts w:ascii="Segoe UI" w:eastAsia="Times New Roman" w:hAnsi="Segoe UI" w:cs="Segoe UI"/>
+          <w:color w:val="1F2328"/>
+          <w:kern w:val="0"/>
+          <w14:ligatures w14:val="none"/>
+        </w:rPr>
+        <w:t>cp .env-example .env</w:t>
+      </w:r>
+    </w:p>
+    <w:p>
+      <w:pPr>
+        <w:numPr>
+          <w:ilvl w:val="0"/>
+          <w:numId w:val="2"/>
+        </w:numPr>
+        <w:shd w:val="clear" w:color="auto" w:fill="FFFFFF"/>
+        <w:tabs>
+          <w:tab w:val="clear" w:pos="720"/>
+          <w:tab w:val="num" w:pos="1440"/>
+        </w:tabs>
+        <w:spacing w:before="60" w:after="100" w:afterAutospacing="1"/>
+        <w:ind w:left="1440"/>
+        <w:rPr>
+          <w:rFonts w:ascii="Segoe UI" w:eastAsia="Times New Roman" w:hAnsi="Segoe UI" w:cs="Segoe UI"/>
+          <w:color w:val="1F2328"/>
+          <w:kern w:val="0"/>
+          <w14:ligatures w14:val="none"/>
+        </w:rPr>
+      </w:pPr>
+      <w:proofErr w:type="spellStart"/>
+      <w:r>
+        <w:rPr>
+          <w:rFonts w:ascii="Segoe UI" w:eastAsia="Times New Roman" w:hAnsi="Segoe UI" w:cs="Segoe UI"/>
+          <w:color w:val="1F2328"/>
+          <w:kern w:val="0"/>
+          <w14:ligatures w14:val="none"/>
+        </w:rPr>
+        <w:t>isi</w:t>
+      </w:r>
+      <w:proofErr w:type="spellEnd"/>
+      <w:r>
+        <w:rPr>
+          <w:rFonts w:ascii="Segoe UI" w:eastAsia="Times New Roman" w:hAnsi="Segoe UI" w:cs="Segoe UI"/>
+          <w:color w:val="1F2328"/>
+          <w:kern w:val="0"/>
+          <w14:ligatures w14:val="none"/>
+        </w:rPr>
+        <w:t xml:space="preserve"> </w:t>
+      </w:r>
+      <w:proofErr w:type="spellStart"/>
+      <w:r>
+        <w:rPr>
+          <w:rFonts w:ascii="Segoe UI" w:eastAsia="Times New Roman" w:hAnsi="Segoe UI" w:cs="Segoe UI"/>
+          <w:color w:val="1F2328"/>
+          <w:kern w:val="0"/>
+          <w14:ligatures w14:val="none"/>
+        </w:rPr>
+        <w:t>semua</w:t>
+      </w:r>
+      <w:proofErr w:type="spellEnd"/>
+      <w:r>
+        <w:rPr>
+          <w:rFonts w:ascii="Segoe UI" w:eastAsia="Times New Roman" w:hAnsi="Segoe UI" w:cs="Segoe UI"/>
+          <w:color w:val="1F2328"/>
+          <w:kern w:val="0"/>
+          <w14:ligatures w14:val="none"/>
+        </w:rPr>
+        <w:t xml:space="preserve"> .env yang di </w:t>
+      </w:r>
+      <w:proofErr w:type="spellStart"/>
+      <w:r>
+        <w:rPr>
+          <w:rFonts w:ascii="Segoe UI" w:eastAsia="Times New Roman" w:hAnsi="Segoe UI" w:cs="Segoe UI"/>
+          <w:color w:val="1F2328"/>
+          <w:kern w:val="0"/>
+          <w14:ligatures w14:val="none"/>
+        </w:rPr>
+        <w:t>perlukan</w:t>
+      </w:r>
+      <w:proofErr w:type="spellEnd"/>
+    </w:p>
+    <w:p>
+      <w:pPr>
+        <w:numPr>
+          <w:ilvl w:val="0"/>
+          <w:numId w:val="2"/>
+        </w:numPr>
+        <w:shd w:val="clear" w:color="auto" w:fill="FFFFFF"/>
+        <w:tabs>
+          <w:tab w:val="clear" w:pos="720"/>
+          <w:tab w:val="num" w:pos="1440"/>
+        </w:tabs>
+        <w:spacing w:before="60" w:after="100" w:afterAutospacing="1"/>
+        <w:ind w:left="1440"/>
+        <w:rPr>
+          <w:rFonts w:ascii="Segoe UI" w:eastAsia="Times New Roman" w:hAnsi="Segoe UI" w:cs="Segoe UI"/>
+          <w:color w:val="1F2328"/>
+          <w:kern w:val="0"/>
+          <w14:ligatures w14:val="none"/>
+        </w:rPr>
+      </w:pPr>
+      <w:r>
+        <w:rPr>
+          <w:rFonts w:ascii="Segoe UI" w:eastAsia="Times New Roman" w:hAnsi="Segoe UI" w:cs="Segoe UI"/>
+          <w:color w:val="1F2328"/>
+          <w:kern w:val="0"/>
+          <w14:ligatures w14:val="none"/>
+        </w:rPr>
+        <w:t xml:space="preserve">import </w:t>
+      </w:r>
+      <w:proofErr w:type="spellStart"/>
+      <w:r>
+        <w:rPr>
+          <w:rFonts w:ascii="Segoe UI" w:eastAsia="Times New Roman" w:hAnsi="Segoe UI" w:cs="Segoe UI"/>
+          <w:color w:val="1F2328"/>
+          <w:kern w:val="0"/>
+          <w14:ligatures w14:val="none"/>
+        </w:rPr>
+        <w:t>sqlnya</w:t>
+      </w:r>
+      <w:proofErr w:type="spellEnd"/>
+      <w:r>
+        <w:rPr>
+          <w:rFonts w:ascii="Segoe UI" w:eastAsia="Times New Roman" w:hAnsi="Segoe UI" w:cs="Segoe UI"/>
+          <w:color w:val="1F2328"/>
+          <w:kern w:val="0"/>
+          <w14:ligatures w14:val="none"/>
+        </w:rPr>
+        <w:t xml:space="preserve"> </w:t>
+      </w:r>
+      <w:proofErr w:type="spellStart"/>
+      <w:r>
+        <w:rPr>
+          <w:rFonts w:ascii="Segoe UI" w:eastAsia="Times New Roman" w:hAnsi="Segoe UI" w:cs="Segoe UI"/>
+          <w:color w:val="1F2328"/>
+          <w:kern w:val="0"/>
+          <w14:ligatures w14:val="none"/>
+        </w:rPr>
+        <w:t>untuk</w:t>
+      </w:r>
+      <w:proofErr w:type="spellEnd"/>
+      <w:r>
+        <w:rPr>
+          <w:rFonts w:ascii="Segoe UI" w:eastAsia="Times New Roman" w:hAnsi="Segoe UI" w:cs="Segoe UI"/>
+          <w:color w:val="1F2328"/>
+          <w:kern w:val="0"/>
+          <w14:ligatures w14:val="none"/>
+        </w:rPr>
+        <w:t xml:space="preserve"> </w:t>
+      </w:r>
+      <w:proofErr w:type="spellStart"/>
+      <w:r>
+        <w:rPr>
+          <w:rFonts w:ascii="Segoe UI" w:eastAsia="Times New Roman" w:hAnsi="Segoe UI" w:cs="Segoe UI"/>
+          <w:color w:val="1F2328"/>
+          <w:kern w:val="0"/>
+          <w14:ligatures w14:val="none"/>
+        </w:rPr>
+        <w:t>db</w:t>
+      </w:r>
+      <w:proofErr w:type="spellEnd"/>
+      <w:r>
+        <w:rPr>
+          <w:rFonts w:ascii="Segoe UI" w:eastAsia="Times New Roman" w:hAnsi="Segoe UI" w:cs="Segoe UI"/>
+          <w:color w:val="1F2328"/>
+          <w:kern w:val="0"/>
+          <w14:ligatures w14:val="none"/>
+        </w:rPr>
+        <w:t xml:space="preserve"> dev, dan </w:t>
+      </w:r>
+      <w:proofErr w:type="spellStart"/>
+      <w:r>
+        <w:rPr>
+          <w:rFonts w:ascii="Segoe UI" w:eastAsia="Times New Roman" w:hAnsi="Segoe UI" w:cs="Segoe UI"/>
+          <w:color w:val="1F2328"/>
+          <w:kern w:val="0"/>
+          <w14:ligatures w14:val="none"/>
+        </w:rPr>
+        <w:t>db</w:t>
+      </w:r>
+      <w:proofErr w:type="spellEnd"/>
+      <w:r>
+        <w:rPr>
+          <w:rFonts w:ascii="Segoe UI" w:eastAsia="Times New Roman" w:hAnsi="Segoe UI" w:cs="Segoe UI"/>
+          <w:color w:val="1F2328"/>
+          <w:kern w:val="0"/>
+          <w14:ligatures w14:val="none"/>
+        </w:rPr>
+        <w:t xml:space="preserve"> </w:t>
+      </w:r>
+      <w:proofErr w:type="spellStart"/>
+      <w:r>
+        <w:rPr>
+          <w:rFonts w:ascii="Segoe UI" w:eastAsia="Times New Roman" w:hAnsi="Segoe UI" w:cs="Segoe UI"/>
+          <w:color w:val="1F2328"/>
+          <w:kern w:val="0"/>
+          <w14:ligatures w14:val="none"/>
+        </w:rPr>
+        <w:t>testnya</w:t>
+      </w:r>
+      <w:proofErr w:type="spellEnd"/>
+      <w:r>
+        <w:rPr>
+          <w:rFonts w:ascii="Segoe UI" w:eastAsia="Times New Roman" w:hAnsi="Segoe UI" w:cs="Segoe UI"/>
+          <w:color w:val="1F2328"/>
+          <w:kern w:val="0"/>
+          <w14:ligatures w14:val="none"/>
+        </w:rPr>
+        <w:t xml:space="preserve"> (</w:t>
+      </w:r>
+      <w:proofErr w:type="spellStart"/>
+      <w:r>
+        <w:rPr>
+          <w:rFonts w:ascii="Segoe UI" w:eastAsia="Times New Roman" w:hAnsi="Segoe UI" w:cs="Segoe UI"/>
+          <w:color w:val="1F2328"/>
+          <w:kern w:val="0"/>
+          <w14:ligatures w14:val="none"/>
+        </w:rPr>
+        <w:t>ada</w:t>
+      </w:r>
+      <w:proofErr w:type="spellEnd"/>
+      <w:r>
+        <w:rPr>
+          <w:rFonts w:ascii="Segoe UI" w:eastAsia="Times New Roman" w:hAnsi="Segoe UI" w:cs="Segoe UI"/>
+          <w:color w:val="1F2328"/>
+          <w:kern w:val="0"/>
+          <w14:ligatures w14:val="none"/>
+        </w:rPr>
+        <w:t xml:space="preserve"> di folder docs)</w:t>
+      </w:r>
+    </w:p>
+    <w:p>
+      <w:pPr>
+        <w:ind w:left="360"/>
+        <w:rPr>
+          <w:lang w:val="en-US"/>
+        </w:rPr>
+      </w:pPr>
+    </w:p>
+    <w:p>
+      <w:pPr>
+        <w:pStyle w:val="ListParagraph"/>
+        <w:numPr>
+          <w:ilvl w:val="0"/>
+          <w:numId w:val="6"/>
+        </w:numPr>
+        <w:ind w:left="1080"/>
+        <w:rPr>
+          <w:lang w:val="en-US"/>
+        </w:rPr>
+      </w:pPr>
+      <w:proofErr w:type="spellStart"/>
+      <w:r>
+        <w:rPr>
+          <w:lang w:val="en-US"/>
+        </w:rPr>
+        <w:t>Penginstallan</w:t>
+      </w:r>
+      <w:proofErr w:type="spellEnd"/>
+      <w:r>
+        <w:rPr>
+          <w:b/>
+          <w:bCs/>
+          <w:lang w:val="en-US"/>
+        </w:rPr>
+        <w:t xml:space="preserve"> </w:t>
+      </w:r>
+      <w:proofErr w:type="spellStart"/>
+      <w:r>
+        <w:rPr>
+          <w:b/>
+          <w:bCs/>
+          <w:lang w:val="en-US"/>
+        </w:rPr>
+        <w:t>aplikasi</w:t>
+      </w:r>
+      <w:proofErr w:type="spellEnd"/>
+      <w:r>
+        <w:rPr>
+          <w:b/>
+          <w:bCs/>
+          <w:lang w:val="en-US"/>
+        </w:rPr>
+        <w:t xml:space="preserve"> manual</w:t>
+      </w:r>
+      <w:r>
+        <w:rPr>
+          <w:lang w:val="en-US"/>
+        </w:rPr>
+        <w:t xml:space="preserve">, </w:t>
+      </w:r>
+      <w:proofErr w:type="spellStart"/>
+      <w:r>
+        <w:rPr>
+          <w:lang w:val="en-US"/>
+        </w:rPr>
+        <w:t>lakukan</w:t>
+      </w:r>
+      <w:proofErr w:type="spellEnd"/>
+      <w:r>
+        <w:rPr>
+          <w:lang w:val="en-US"/>
+        </w:rPr>
+        <w:t xml:space="preserve"> </w:t>
+      </w:r>
+      <w:proofErr w:type="spellStart"/>
+      <w:proofErr w:type="gramStart"/>
+      <w:r>
+        <w:rPr>
+          <w:lang w:val="en-US"/>
+        </w:rPr>
+        <w:t>ini</w:t>
+      </w:r>
+      <w:proofErr w:type="spellEnd"/>
+      <w:r>
+        <w:rPr>
+          <w:lang w:val="en-US"/>
+        </w:rPr>
+        <w:t xml:space="preserve"> :</w:t>
+      </w:r>
+      <w:proofErr w:type="gramEnd"/>
+    </w:p>
+    <w:p>
+      <w:pPr>
+        <w:shd w:val="clear" w:color="auto" w:fill="FFFFFF"/>
+        <w:spacing w:before="100" w:beforeAutospacing="1" w:after="100" w:afterAutospacing="1"/>
+        <w:ind w:left="360" w:firstLine="360"/>
+        <w:outlineLvl w:val="2"/>
+        <w:rPr>
+          <w:rFonts w:ascii="Segoe UI" w:eastAsia="Times New Roman" w:hAnsi="Segoe UI" w:cs="Segoe UI"/>
+          <w:b/>
+          <w:bCs/>
+          <w:color w:val="1F2328"/>
+          <w:kern w:val="0"/>
+          <w:sz w:val="30"/>
+          <w:szCs w:val="30"/>
+          <w14:ligatures w14:val="none"/>
+        </w:rPr>
+      </w:pPr>
+      <w:proofErr w:type="spellStart"/>
+      <w:r>
+        <w:rPr>
+          <w:rFonts w:ascii="Segoe UI" w:eastAsia="Times New Roman" w:hAnsi="Segoe UI" w:cs="Segoe UI"/>
+          <w:b/>
+          <w:bCs/>
+          <w:color w:val="1F2328"/>
+          <w:kern w:val="0"/>
+          <w:sz w:val="30"/>
+          <w:szCs w:val="30"/>
+          <w14:ligatures w14:val="none"/>
+        </w:rPr>
+        <w:t>untuk</w:t>
+      </w:r>
+      <w:proofErr w:type="spellEnd"/>
+      <w:r>
+        <w:rPr>
+          <w:rFonts w:ascii="Segoe UI" w:eastAsia="Times New Roman" w:hAnsi="Segoe UI" w:cs="Segoe UI"/>
+          <w:b/>
+          <w:bCs/>
+          <w:color w:val="1F2328"/>
+          <w:kern w:val="0"/>
+          <w:sz w:val="30"/>
+          <w:szCs w:val="30"/>
+          <w14:ligatures w14:val="none"/>
+        </w:rPr>
+        <w:t xml:space="preserve"> run app serve</w:t>
+      </w:r>
+    </w:p>
+    <w:p>
+      <w:pPr>
+        <w:numPr>
+          <w:ilvl w:val="0"/>
+          <w:numId w:val="3"/>
+        </w:numPr>
+        <w:shd w:val="clear" w:color="auto" w:fill="FFFFFF"/>
+        <w:tabs>
+          <w:tab w:val="clear" w:pos="720"/>
+          <w:tab w:val="num" w:pos="1440"/>
+        </w:tabs>
+        <w:spacing w:before="100" w:beforeAutospacing="1" w:after="100" w:afterAutospacing="1"/>
+        <w:ind w:left="1440"/>
+        <w:rPr>
+          <w:rFonts w:ascii="Segoe UI" w:eastAsia="Times New Roman" w:hAnsi="Segoe UI" w:cs="Segoe UI"/>
+          <w:color w:val="1F2328"/>
+          <w:kern w:val="0"/>
+          <w14:ligatures w14:val="none"/>
+        </w:rPr>
+      </w:pPr>
+      <w:r>
+        <w:rPr>
+          <w:rFonts w:ascii="Segoe UI" w:eastAsia="Times New Roman" w:hAnsi="Segoe UI" w:cs="Segoe UI"/>
+          <w:color w:val="1F2328"/>
+          <w:kern w:val="0"/>
+          <w14:ligatures w14:val="none"/>
+        </w:rPr>
+        <w:t>go run ./</w:t>
+      </w:r>
+      <w:proofErr w:type="spellStart"/>
+      <w:r>
+        <w:rPr>
+          <w:rFonts w:ascii="Segoe UI" w:eastAsia="Times New Roman" w:hAnsi="Segoe UI" w:cs="Segoe UI"/>
+          <w:color w:val="1F2328"/>
+          <w:kern w:val="0"/>
+          <w14:ligatures w14:val="none"/>
+        </w:rPr>
+        <w:t>cmd</w:t>
+      </w:r>
+      <w:proofErr w:type="spellEnd"/>
+      <w:r>
+        <w:rPr>
+          <w:rFonts w:ascii="Segoe UI" w:eastAsia="Times New Roman" w:hAnsi="Segoe UI" w:cs="Segoe UI"/>
+          <w:color w:val="1F2328"/>
+          <w:kern w:val="0"/>
+          <w14:ligatures w14:val="none"/>
+        </w:rPr>
+        <w:t xml:space="preserve"> serve</w:t>
+      </w:r>
+    </w:p>
+    <w:p>
+      <w:pPr>
+        <w:shd w:val="clear" w:color="auto" w:fill="FFFFFF"/>
+        <w:spacing w:before="100" w:beforeAutospacing="1" w:after="100" w:afterAutospacing="1"/>
+        <w:ind w:left="720"/>
+        <w:outlineLvl w:val="2"/>
+        <w:rPr>
+          <w:rFonts w:ascii="Segoe UI" w:eastAsia="Times New Roman" w:hAnsi="Segoe UI" w:cs="Segoe UI"/>
+          <w:b/>
+          <w:bCs/>
+          <w:color w:val="1F2328"/>
+          <w:kern w:val="0"/>
+          <w:sz w:val="30"/>
+          <w:szCs w:val="30"/>
+          <w14:ligatures w14:val="none"/>
+        </w:rPr>
+      </w:pPr>
+      <w:proofErr w:type="spellStart"/>
+      <w:r>
+        <w:rPr>
+          <w:rFonts w:ascii="Segoe UI" w:eastAsia="Times New Roman" w:hAnsi="Segoe UI" w:cs="Segoe UI"/>
+          <w:b/>
+          <w:bCs/>
+          <w:color w:val="1F2328"/>
+          <w:kern w:val="0"/>
+          <w:sz w:val="30"/>
+          <w:szCs w:val="30"/>
+          <w14:ligatures w14:val="none"/>
+        </w:rPr>
+        <w:t>untuk</w:t>
+      </w:r>
+      <w:proofErr w:type="spellEnd"/>
+      <w:r>
+        <w:rPr>
+          <w:rFonts w:ascii="Segoe UI" w:eastAsia="Times New Roman" w:hAnsi="Segoe UI" w:cs="Segoe UI"/>
+          <w:b/>
+          <w:bCs/>
+          <w:color w:val="1F2328"/>
+          <w:kern w:val="0"/>
+          <w:sz w:val="30"/>
+          <w:szCs w:val="30"/>
+          <w14:ligatures w14:val="none"/>
+        </w:rPr>
+        <w:t xml:space="preserve"> run queue serve</w:t>
+      </w:r>
+    </w:p>
+    <w:p>
+      <w:pPr>
+        <w:numPr>
+          <w:ilvl w:val="0"/>
+          <w:numId w:val="4"/>
+        </w:numPr>
+        <w:shd w:val="clear" w:color="auto" w:fill="FFFFFF"/>
+        <w:tabs>
+          <w:tab w:val="clear" w:pos="720"/>
+          <w:tab w:val="num" w:pos="1440"/>
+        </w:tabs>
+        <w:spacing w:before="100" w:beforeAutospacing="1" w:after="100" w:afterAutospacing="1"/>
+        <w:ind w:left="1440"/>
+        <w:rPr>
+          <w:rFonts w:ascii="Segoe UI" w:eastAsia="Times New Roman" w:hAnsi="Segoe UI" w:cs="Segoe UI"/>
+          <w:color w:val="1F2328"/>
+          <w:kern w:val="0"/>
+          <w14:ligatures w14:val="none"/>
+        </w:rPr>
+      </w:pPr>
+      <w:r>
+        <w:rPr>
+          <w:rFonts w:ascii="Segoe UI" w:eastAsia="Times New Roman" w:hAnsi="Segoe UI" w:cs="Segoe UI"/>
+          <w:color w:val="1F2328"/>
+          <w:kern w:val="0"/>
+          <w14:ligatures w14:val="none"/>
+        </w:rPr>
+        <w:t>go run ./</w:t>
+      </w:r>
+      <w:proofErr w:type="spellStart"/>
+      <w:r>
+        <w:rPr>
+          <w:rFonts w:ascii="Segoe UI" w:eastAsia="Times New Roman" w:hAnsi="Segoe UI" w:cs="Segoe UI"/>
+          <w:color w:val="1F2328"/>
+          <w:kern w:val="0"/>
+          <w14:ligatures w14:val="none"/>
+        </w:rPr>
+        <w:t>cmd</w:t>
+      </w:r>
+      <w:proofErr w:type="spellEnd"/>
+      <w:r>
+        <w:rPr>
+          <w:rFonts w:ascii="Segoe UI" w:eastAsia="Times New Roman" w:hAnsi="Segoe UI" w:cs="Segoe UI"/>
+          <w:color w:val="1F2328"/>
+          <w:kern w:val="0"/>
+          <w14:ligatures w14:val="none"/>
+        </w:rPr>
+        <w:t xml:space="preserve"> queue</w:t>
+      </w:r>
+    </w:p>
+    <w:p>
+      <w:pPr>
+        <w:shd w:val="clear" w:color="auto" w:fill="FFFFFF"/>
+        <w:spacing w:before="100" w:beforeAutospacing="1" w:after="100" w:afterAutospacing="1"/>
+        <w:ind w:left="720"/>
+        <w:outlineLvl w:val="2"/>
+        <w:rPr>
+          <w:rFonts w:ascii="Segoe UI" w:eastAsia="Times New Roman" w:hAnsi="Segoe UI" w:cs="Segoe UI"/>
+          <w:b/>
+          <w:bCs/>
+          <w:color w:val="1F2328"/>
+          <w:kern w:val="0"/>
+          <w:sz w:val="30"/>
+          <w:szCs w:val="30"/>
+          <w14:ligatures w14:val="none"/>
+        </w:rPr>
+      </w:pPr>
+      <w:proofErr w:type="spellStart"/>
+      <w:r>
+        <w:rPr>
+          <w:rFonts w:ascii="Segoe UI" w:eastAsia="Times New Roman" w:hAnsi="Segoe UI" w:cs="Segoe UI"/>
+          <w:b/>
+          <w:bCs/>
+          <w:color w:val="1F2328"/>
+          <w:kern w:val="0"/>
+          <w:sz w:val="30"/>
+          <w:szCs w:val="30"/>
+          <w14:ligatures w14:val="none"/>
+        </w:rPr>
+        <w:t>untuk</w:t>
+      </w:r>
+      <w:proofErr w:type="spellEnd"/>
+      <w:r>
+        <w:rPr>
+          <w:rFonts w:ascii="Segoe UI" w:eastAsia="Times New Roman" w:hAnsi="Segoe UI" w:cs="Segoe UI"/>
+          <w:b/>
+          <w:bCs/>
+          <w:color w:val="1F2328"/>
+          <w:kern w:val="0"/>
+          <w:sz w:val="30"/>
+          <w:szCs w:val="30"/>
+          <w14:ligatures w14:val="none"/>
+        </w:rPr>
+        <w:t xml:space="preserve"> run monitoring queue</w:t>
+      </w:r>
+    </w:p>
+    <w:p>
+      <w:pPr>
+        <w:numPr>
+          <w:ilvl w:val="0"/>
+          <w:numId w:val="5"/>
+        </w:numPr>
+        <w:shd w:val="clear" w:color="auto" w:fill="FFFFFF"/>
+        <w:tabs>
+          <w:tab w:val="clear" w:pos="720"/>
+          <w:tab w:val="num" w:pos="1440"/>
+        </w:tabs>
+        <w:spacing w:before="100" w:beforeAutospacing="1" w:after="100" w:afterAutospacing="1"/>
+        <w:ind w:left="1440"/>
+        <w:rPr>
+          <w:rFonts w:ascii="Segoe UI" w:eastAsia="Times New Roman" w:hAnsi="Segoe UI" w:cs="Segoe UI"/>
+          <w:color w:val="1F2328"/>
+          <w:kern w:val="0"/>
+          <w14:ligatures w14:val="none"/>
+        </w:rPr>
+      </w:pPr>
+      <w:r>
+        <w:rPr>
+          <w:rFonts w:ascii="Segoe UI" w:eastAsia="Times New Roman" w:hAnsi="Segoe UI" w:cs="Segoe UI"/>
+          <w:color w:val="1F2328"/>
+          <w:kern w:val="0"/>
+          <w14:ligatures w14:val="none"/>
+        </w:rPr>
+        <w:t>go run ./</w:t>
+      </w:r>
+      <w:proofErr w:type="spellStart"/>
+      <w:r>
+        <w:rPr>
+          <w:rFonts w:ascii="Segoe UI" w:eastAsia="Times New Roman" w:hAnsi="Segoe UI" w:cs="Segoe UI"/>
+          <w:color w:val="1F2328"/>
+          <w:kern w:val="0"/>
+          <w14:ligatures w14:val="none"/>
+        </w:rPr>
+        <w:t>cmd</w:t>
+      </w:r>
+      <w:proofErr w:type="spellEnd"/>
+      <w:r>
+        <w:rPr>
+          <w:rFonts w:ascii="Segoe UI" w:eastAsia="Times New Roman" w:hAnsi="Segoe UI" w:cs="Segoe UI"/>
+          <w:color w:val="1F2328"/>
+          <w:kern w:val="0"/>
+          <w14:ligatures w14:val="none"/>
+        </w:rPr>
+        <w:t xml:space="preserve"> </w:t>
+      </w:r>
+      <w:proofErr w:type="spellStart"/>
+      <w:r>
+        <w:rPr>
+          <w:rFonts w:ascii="Segoe UI" w:eastAsia="Times New Roman" w:hAnsi="Segoe UI" w:cs="Segoe UI"/>
+          <w:color w:val="1F2328"/>
+          <w:kern w:val="0"/>
+          <w14:ligatures w14:val="none"/>
+        </w:rPr>
+        <w:t>queue:monitoring</w:t>
+      </w:r>
+      <w:proofErr w:type="spellEnd"/>
+    </w:p>
+    <w:p>
+      <w:pPr>
+        <w:shd w:val="clear" w:color="auto" w:fill="FFFFFF"/>
+        <w:spacing w:before="100" w:beforeAutospacing="1" w:after="100" w:afterAutospacing="1"/>
+        <w:rPr>
+          <w:rFonts w:ascii="Segoe UI" w:eastAsia="Times New Roman" w:hAnsi="Segoe UI" w:cs="Segoe UI"/>
+          <w:color w:val="1F2328"/>
+          <w:kern w:val="0"/>
+          <w14:ligatures w14:val="none"/>
+        </w:rPr>
+      </w:pPr>
+    </w:p>
+    <w:p>
+      <w:pPr>
+        <w:pStyle w:val="ListParagraph"/>
+        <w:numPr>
+          <w:ilvl w:val="0"/>
+          <w:numId w:val="6"/>
+        </w:numPr>
+        <w:shd w:val="clear" w:color="auto" w:fill="FFFFFF"/>
+        <w:spacing w:before="100" w:beforeAutospacing="1" w:after="100" w:afterAutospacing="1"/>
+        <w:rPr>
+          <w:rFonts w:ascii="Segoe UI" w:eastAsia="Times New Roman" w:hAnsi="Segoe UI" w:cs="Segoe UI"/>
+          <w:color w:val="1F2328"/>
+          <w:kern w:val="0"/>
+          <w14:ligatures w14:val="none"/>
+        </w:rPr>
+      </w:pPr>
+      <w:proofErr w:type="spellStart"/>
+      <w:r>
+        <w:rPr>
+          <w:rFonts w:ascii="Segoe UI" w:eastAsia="Times New Roman" w:hAnsi="Segoe UI" w:cs="Segoe UI"/>
+          <w:color w:val="1F2328"/>
+          <w:kern w:val="0"/>
+          <w14:ligatures w14:val="none"/>
+        </w:rPr>
+        <w:t>kalau</w:t>
+      </w:r>
+      <w:proofErr w:type="spellEnd"/>
+      <w:r>
+        <w:rPr>
+          <w:rFonts w:ascii="Segoe UI" w:eastAsia="Times New Roman" w:hAnsi="Segoe UI" w:cs="Segoe UI"/>
+          <w:color w:val="1F2328"/>
+          <w:kern w:val="0"/>
+          <w14:ligatures w14:val="none"/>
+        </w:rPr>
+        <w:t xml:space="preserve"> </w:t>
+      </w:r>
+      <w:proofErr w:type="spellStart"/>
+      <w:r>
+        <w:rPr>
+          <w:rFonts w:ascii="Segoe UI" w:eastAsia="Times New Roman" w:hAnsi="Segoe UI" w:cs="Segoe UI"/>
+          <w:color w:val="1F2328"/>
+          <w:kern w:val="0"/>
+          <w14:ligatures w14:val="none"/>
+        </w:rPr>
+        <w:t>mau</w:t>
+      </w:r>
+      <w:proofErr w:type="spellEnd"/>
+      <w:r>
+        <w:rPr>
+          <w:rFonts w:ascii="Segoe UI" w:eastAsia="Times New Roman" w:hAnsi="Segoe UI" w:cs="Segoe UI"/>
+          <w:color w:val="1F2328"/>
+          <w:kern w:val="0"/>
+          <w14:ligatures w14:val="none"/>
+        </w:rPr>
+        <w:t xml:space="preserve"> install </w:t>
+      </w:r>
+      <w:proofErr w:type="spellStart"/>
+      <w:r>
+        <w:rPr>
+          <w:rFonts w:ascii="Segoe UI" w:eastAsia="Times New Roman" w:hAnsi="Segoe UI" w:cs="Segoe UI"/>
+          <w:color w:val="1F2328"/>
+          <w:kern w:val="0"/>
+          <w14:ligatures w14:val="none"/>
+        </w:rPr>
+        <w:t>lewat</w:t>
+      </w:r>
+      <w:proofErr w:type="spellEnd"/>
+      <w:r>
+        <w:rPr>
+          <w:rFonts w:ascii="Segoe UI" w:eastAsia="Times New Roman" w:hAnsi="Segoe UI" w:cs="Segoe UI"/>
+          <w:color w:val="1F2328"/>
+          <w:kern w:val="0"/>
+          <w14:ligatures w14:val="none"/>
+        </w:rPr>
+        <w:t xml:space="preserve"> docker </w:t>
+      </w:r>
+      <w:proofErr w:type="spellStart"/>
+      <w:r>
+        <w:rPr>
+          <w:rFonts w:ascii="Segoe UI" w:eastAsia="Times New Roman" w:hAnsi="Segoe UI" w:cs="Segoe UI"/>
+          <w:color w:val="1F2328"/>
+          <w:kern w:val="0"/>
+          <w14:ligatures w14:val="none"/>
+        </w:rPr>
+        <w:t>silahkan</w:t>
+      </w:r>
+      <w:proofErr w:type="spellEnd"/>
+      <w:r>
+        <w:rPr>
+          <w:rFonts w:ascii="Segoe UI" w:eastAsia="Times New Roman" w:hAnsi="Segoe UI" w:cs="Segoe UI"/>
+          <w:color w:val="1F2328"/>
+          <w:kern w:val="0"/>
+          <w14:ligatures w14:val="none"/>
+        </w:rPr>
+        <w:t xml:space="preserve"> </w:t>
+      </w:r>
+      <w:proofErr w:type="spellStart"/>
+      <w:r>
+        <w:rPr>
+          <w:rFonts w:ascii="Segoe UI" w:eastAsia="Times New Roman" w:hAnsi="Segoe UI" w:cs="Segoe UI"/>
+          <w:color w:val="1F2328"/>
+          <w:kern w:val="0"/>
+          <w14:ligatures w14:val="none"/>
+        </w:rPr>
+        <w:t>buka</w:t>
+      </w:r>
+      <w:proofErr w:type="spellEnd"/>
+      <w:r>
+        <w:rPr>
+          <w:rFonts w:ascii="Segoe UI" w:eastAsia="Times New Roman" w:hAnsi="Segoe UI" w:cs="Segoe UI"/>
+          <w:color w:val="1F2328"/>
+          <w:kern w:val="0"/>
+          <w14:ligatures w14:val="none"/>
+        </w:rPr>
+        <w:t xml:space="preserve"> docs</w:t>
+      </w:r>
+      <w:r>
+        <w:rPr>
+          <w:rFonts w:ascii="Segoe UI" w:eastAsia="Times New Roman" w:hAnsi="Segoe UI" w:cs="Segoe UI"/>
+          <w:b/>
+          <w:bCs/>
+          <w:color w:val="1F2328"/>
+          <w:kern w:val="0"/>
+          <w14:ligatures w14:val="none"/>
+        </w:rPr>
+        <w:t xml:space="preserve"> </w:t>
+      </w:r>
+      <w:proofErr w:type="spellStart"/>
+      <w:r>
+        <w:rPr>
+          <w:rFonts w:ascii="Segoe UI" w:eastAsia="Times New Roman" w:hAnsi="Segoe UI" w:cs="Segoe UI"/>
+          <w:b/>
+          <w:bCs/>
+          <w:color w:val="1F2328"/>
+          <w:kern w:val="0"/>
+          <w14:ligatures w14:val="none"/>
+        </w:rPr>
+        <w:t>penggunaan</w:t>
+      </w:r>
+      <w:proofErr w:type="spellEnd"/>
+      <w:r>
+        <w:rPr>
+          <w:rFonts w:ascii="Segoe UI" w:eastAsia="Times New Roman" w:hAnsi="Segoe UI" w:cs="Segoe UI"/>
+          <w:b/>
+          <w:bCs/>
+          <w:color w:val="1F2328"/>
+          <w:kern w:val="0"/>
+          <w14:ligatures w14:val="none"/>
+        </w:rPr>
+        <w:t xml:space="preserve"> docker</w:t>
+      </w:r>
+    </w:p>
+    <w:p>
+      <w:pPr>
+        <w:shd w:val="clear" w:color="auto" w:fill="FFFFFF"/>
+        <w:rPr>
+          <w:rFonts w:ascii="Segoe UI" w:eastAsia="Times New Roman" w:hAnsi="Segoe UI" w:cs="Segoe UI"/>
+          <w:color w:val="1F2328"/>
+          <w:kern w:val="0"/>
+          <w14:ligatures w14:val="none"/>
+        </w:rPr>
+      </w:pPr>
+    </w:p>
+    <w:p>
+      <w:pPr>
+        <w:shd w:val="clear" w:color="auto" w:fill="FFFFFF"/>
+        <w:rPr>
+          <w:rFonts w:ascii="Segoe UI" w:eastAsia="Times New Roman" w:hAnsi="Segoe UI" w:cs="Segoe UI"/>
+          <w:color w:val="1F2328"/>
+          <w:kern w:val="0"/>
+          <w14:ligatures w14:val="none"/>
+        </w:rPr>
+      </w:pPr>
+    </w:p>
+    <w:p>
+      <w:pPr>
+        <w:shd w:val="clear" w:color="auto" w:fill="FFFFFF"/>
+        <w:rPr>
+          <w:rFonts w:ascii="Segoe UI" w:eastAsia="Times New Roman" w:hAnsi="Segoe UI" w:cs="Segoe UI"/>
+          <w:color w:val="1F2328"/>
+          <w:kern w:val="0"/>
+          <w14:ligatures w14:val="none"/>
+        </w:rPr>
+      </w:pPr>
+    </w:p>
+    <w:p>
+      <w:pPr>
+        <w:shd w:val="clear" w:color="auto" w:fill="FFFFFF"/>
+        <w:rPr>
+          <w:rFonts w:ascii="Segoe UI" w:eastAsia="Times New Roman" w:hAnsi="Segoe UI" w:cs="Segoe UI"/>
+          <w:color w:val="1F2328"/>
+          <w:kern w:val="0"/>
+          <w14:ligatures w14:val="none"/>
+        </w:rPr>
+      </w:pPr>
+    </w:p>
+    <w:p>
+      <w:pPr>
+        <w:shd w:val="clear" w:color="auto" w:fill="FFFFFF"/>
+        <w:rPr>
+          <w:rFonts w:ascii="Segoe UI" w:eastAsia="Times New Roman" w:hAnsi="Segoe UI" w:cs="Segoe UI"/>
+          <w:color w:val="1F2328"/>
+          <w:kern w:val="0"/>
+          <w14:ligatures w14:val="none"/>
+        </w:rPr>
+      </w:pPr>
+    </w:p>
+    <w:p>
+      <w:pPr>
+        <w:shd w:val="clear" w:color="auto" w:fill="FFFFFF"/>
+        <w:rPr>
+          <w:rFonts w:ascii="Segoe UI" w:eastAsia="Times New Roman" w:hAnsi="Segoe UI" w:cs="Segoe UI"/>
+          <w:color w:val="1F2328"/>
+          <w:kern w:val="0"/>
+          <w14:ligatures w14:val="none"/>
+        </w:rPr>
+      </w:pPr>
+    </w:p>
+    <w:p>
+      <w:pPr>
+        <w:shd w:val="clear" w:color="auto" w:fill="FFFFFF"/>
+        <w:rPr>
+          <w:rFonts w:ascii="Segoe UI" w:eastAsia="Times New Roman" w:hAnsi="Segoe UI" w:cs="Segoe UI"/>
+          <w:color w:val="1F2328"/>
+          <w:kern w:val="0"/>
+          <w14:ligatures w14:val="none"/>
+        </w:rPr>
+      </w:pPr>
+    </w:p>
+    <w:p>
+      <w:pPr>
+        <w:shd w:val="clear" w:color="auto" w:fill="FFFFFF"/>
+        <w:rPr>
+          <w:rFonts w:ascii="Segoe UI" w:eastAsia="Times New Roman" w:hAnsi="Segoe UI" w:cs="Segoe UI"/>
+          <w:color w:val="1F2328"/>
+          <w:kern w:val="0"/>
+          <w14:ligatures w14:val="none"/>
+        </w:rPr>
+      </w:pPr>
+    </w:p>
+    <w:p>
+      <w:pPr>
+        <w:shd w:val="clear" w:color="auto" w:fill="FFFFFF"/>
+        <w:rPr>
+          <w:rFonts w:ascii="Segoe UI" w:eastAsia="Times New Roman" w:hAnsi="Segoe UI" w:cs="Segoe UI"/>
+          <w:color w:val="1F2328"/>
+          <w:kern w:val="0"/>
+          <w14:ligatures w14:val="none"/>
+        </w:rPr>
+      </w:pPr>
+    </w:p>
+    <w:p>
+      <w:pPr>
+        <w:shd w:val="clear" w:color="auto" w:fill="FFFFFF"/>
+        <w:rPr>
+          <w:rFonts w:ascii="Segoe UI" w:eastAsia="Times New Roman" w:hAnsi="Segoe UI" w:cs="Segoe UI"/>
+          <w:color w:val="1F2328"/>
+          <w:kern w:val="0"/>
+          <w14:ligatures w14:val="none"/>
+        </w:rPr>
+      </w:pPr>
+    </w:p>
+    <w:p>
+      <w:pPr>
+        <w:pStyle w:val="ListParagraph"/>
+        <w:numPr>
+          <w:ilvl w:val="0"/>
+          <w:numId w:val="7"/>
+        </w:numPr>
+        <w:shd w:val="clear" w:color="auto" w:fill="FFFFFF"/>
+        <w:rPr>
+          <w:rFonts w:ascii="Segoe UI" w:eastAsia="Times New Roman" w:hAnsi="Segoe UI" w:cs="Segoe UI"/>
+          <w:color w:val="1F2328"/>
+          <w:kern w:val="0"/>
+          <w14:ligatures w14:val="none"/>
+        </w:rPr>
+      </w:pPr>
+      <w:proofErr w:type="spellStart"/>
+      <w:r>
+        <w:rPr>
+          <w:rFonts w:ascii="Segoe UI" w:eastAsia="Times New Roman" w:hAnsi="Segoe UI" w:cs="Segoe UI"/>
+          <w:color w:val="1F2328"/>
+          <w:kern w:val="0"/>
+          <w14:ligatures w14:val="none"/>
+        </w:rPr>
+        <w:lastRenderedPageBreak/>
+        <w:t>aplikasi</w:t>
+      </w:r>
+      <w:proofErr w:type="spellEnd"/>
+      <w:r>
+        <w:rPr>
+          <w:rFonts w:ascii="Segoe UI" w:eastAsia="Times New Roman" w:hAnsi="Segoe UI" w:cs="Segoe UI"/>
+          <w:color w:val="1F2328"/>
+          <w:kern w:val="0"/>
+          <w14:ligatures w14:val="none"/>
+        </w:rPr>
+        <w:t xml:space="preserve"> yang </w:t>
+      </w:r>
+      <w:proofErr w:type="spellStart"/>
+      <w:r>
+        <w:rPr>
+          <w:rFonts w:ascii="Segoe UI" w:eastAsia="Times New Roman" w:hAnsi="Segoe UI" w:cs="Segoe UI"/>
+          <w:color w:val="1F2328"/>
+          <w:kern w:val="0"/>
+          <w14:ligatures w14:val="none"/>
+        </w:rPr>
+        <w:t>akan</w:t>
+      </w:r>
+      <w:proofErr w:type="spellEnd"/>
+      <w:r>
+        <w:rPr>
+          <w:rFonts w:ascii="Segoe UI" w:eastAsia="Times New Roman" w:hAnsi="Segoe UI" w:cs="Segoe UI"/>
+          <w:color w:val="1F2328"/>
+          <w:kern w:val="0"/>
+          <w14:ligatures w14:val="none"/>
+        </w:rPr>
+        <w:t xml:space="preserve"> </w:t>
+      </w:r>
+      <w:proofErr w:type="spellStart"/>
+      <w:r>
+        <w:rPr>
+          <w:rFonts w:ascii="Segoe UI" w:eastAsia="Times New Roman" w:hAnsi="Segoe UI" w:cs="Segoe UI"/>
+          <w:color w:val="1F2328"/>
+          <w:kern w:val="0"/>
+          <w14:ligatures w14:val="none"/>
+        </w:rPr>
+        <w:t>terinstall</w:t>
+      </w:r>
+      <w:proofErr w:type="spellEnd"/>
+      <w:r>
+        <w:rPr>
+          <w:rFonts w:ascii="Segoe UI" w:eastAsia="Times New Roman" w:hAnsi="Segoe UI" w:cs="Segoe UI"/>
+          <w:color w:val="1F2328"/>
+          <w:kern w:val="0"/>
+          <w14:ligatures w14:val="none"/>
+        </w:rPr>
+        <w:t xml:space="preserve"> :</w:t>
+      </w:r>
+    </w:p>
+    <w:p>
+      <w:pPr>
+        <w:shd w:val="clear" w:color="auto" w:fill="FFFFFF"/>
+        <w:rPr>
+          <w:rFonts w:ascii="Segoe UI" w:eastAsia="Times New Roman" w:hAnsi="Segoe UI" w:cs="Segoe UI"/>
+          <w:color w:val="1F2328"/>
+          <w:kern w:val="0"/>
+          <w14:ligatures w14:val="none"/>
+        </w:rPr>
+      </w:pPr>
+    </w:p>
+    <w:p>
+      <w:pPr>
+        <w:shd w:val="clear" w:color="auto" w:fill="FFFFFF"/>
+        <w:rPr>
+          <w:rFonts w:ascii="Segoe UI" w:eastAsia="Times New Roman" w:hAnsi="Segoe UI" w:cs="Segoe UI"/>
+          <w:color w:val="1F2328"/>
+          <w:kern w:val="0"/>
+          <w14:ligatures w14:val="none"/>
+        </w:rPr>
+      </w:pPr>
+      <w:proofErr w:type="spellStart"/>
+      <w:r>
+        <w:rPr>
+          <w:rFonts w:ascii="Segoe UI" w:eastAsia="Times New Roman" w:hAnsi="Segoe UI" w:cs="Segoe UI"/>
+          <w:color w:val="1F2328"/>
+          <w:kern w:val="0"/>
+          <w14:ligatures w14:val="none"/>
+        </w:rPr>
+        <w:t>untuk</w:t>
+      </w:r>
+      <w:proofErr w:type="spellEnd"/>
+      <w:r>
+        <w:rPr>
+          <w:rFonts w:ascii="Segoe UI" w:eastAsia="Times New Roman" w:hAnsi="Segoe UI" w:cs="Segoe UI"/>
+          <w:color w:val="1F2328"/>
+          <w:kern w:val="0"/>
+          <w14:ligatures w14:val="none"/>
+        </w:rPr>
+        <w:t xml:space="preserve"> host </w:t>
+      </w:r>
+      <w:proofErr w:type="spellStart"/>
+      <w:r>
+        <w:rPr>
+          <w:rFonts w:ascii="Segoe UI" w:eastAsia="Times New Roman" w:hAnsi="Segoe UI" w:cs="Segoe UI"/>
+          <w:color w:val="1F2328"/>
+          <w:kern w:val="0"/>
+          <w14:ligatures w14:val="none"/>
+        </w:rPr>
+        <w:t>defaultnya</w:t>
+      </w:r>
+      <w:proofErr w:type="spellEnd"/>
+      <w:r>
+        <w:rPr>
+          <w:rFonts w:ascii="Segoe UI" w:eastAsia="Times New Roman" w:hAnsi="Segoe UI" w:cs="Segoe UI"/>
+          <w:color w:val="1F2328"/>
+          <w:kern w:val="0"/>
+          <w14:ligatures w14:val="none"/>
+        </w:rPr>
+        <w:t xml:space="preserve"> </w:t>
+      </w:r>
+      <w:proofErr w:type="spellStart"/>
+      <w:r>
+        <w:rPr>
+          <w:rFonts w:ascii="Segoe UI" w:eastAsia="Times New Roman" w:hAnsi="Segoe UI" w:cs="Segoe UI"/>
+          <w:color w:val="1F2328"/>
+          <w:kern w:val="0"/>
+          <w14:ligatures w14:val="none"/>
+        </w:rPr>
+        <w:t>kalau</w:t>
+      </w:r>
+      <w:proofErr w:type="spellEnd"/>
+      <w:r>
+        <w:rPr>
+          <w:rFonts w:ascii="Segoe UI" w:eastAsia="Times New Roman" w:hAnsi="Segoe UI" w:cs="Segoe UI"/>
+          <w:color w:val="1F2328"/>
+          <w:kern w:val="0"/>
+          <w14:ligatures w14:val="none"/>
+        </w:rPr>
+        <w:t xml:space="preserve"> </w:t>
+      </w:r>
+      <w:proofErr w:type="spellStart"/>
+      <w:r>
+        <w:rPr>
+          <w:rFonts w:ascii="Segoe UI" w:eastAsia="Times New Roman" w:hAnsi="Segoe UI" w:cs="Segoe UI"/>
+          <w:color w:val="1F2328"/>
+          <w:kern w:val="0"/>
+          <w14:ligatures w14:val="none"/>
+        </w:rPr>
+        <w:t>mengambil</w:t>
+      </w:r>
+      <w:proofErr w:type="spellEnd"/>
+      <w:r>
+        <w:rPr>
+          <w:rFonts w:ascii="Segoe UI" w:eastAsia="Times New Roman" w:hAnsi="Segoe UI" w:cs="Segoe UI"/>
+          <w:color w:val="1F2328"/>
+          <w:kern w:val="0"/>
+          <w14:ligatures w14:val="none"/>
+        </w:rPr>
+        <w:t xml:space="preserve"> </w:t>
+      </w:r>
+      <w:proofErr w:type="spellStart"/>
+      <w:r>
+        <w:rPr>
+          <w:rFonts w:ascii="Segoe UI" w:eastAsia="Times New Roman" w:hAnsi="Segoe UI" w:cs="Segoe UI"/>
+          <w:color w:val="1F2328"/>
+          <w:kern w:val="0"/>
+          <w14:ligatures w14:val="none"/>
+        </w:rPr>
+        <w:t>dari</w:t>
+      </w:r>
+      <w:proofErr w:type="spellEnd"/>
+      <w:r>
+        <w:rPr>
+          <w:rFonts w:ascii="Segoe UI" w:eastAsia="Times New Roman" w:hAnsi="Segoe UI" w:cs="Segoe UI"/>
+          <w:color w:val="1F2328"/>
+          <w:kern w:val="0"/>
+          <w14:ligatures w14:val="none"/>
+        </w:rPr>
+        <w:t xml:space="preserve"> file </w:t>
+      </w:r>
+      <w:r>
+        <w:rPr>
+          <w:rFonts w:ascii="Segoe UI" w:eastAsia="Times New Roman" w:hAnsi="Segoe UI" w:cs="Segoe UI"/>
+          <w:b/>
+          <w:bCs/>
+          <w:color w:val="1F2328"/>
+          <w:kern w:val="0"/>
+          <w14:ligatures w14:val="none"/>
+        </w:rPr>
+        <w:t>.env-docker</w:t>
+      </w:r>
+      <w:r>
+        <w:rPr>
+          <w:rFonts w:ascii="Segoe UI" w:eastAsia="Times New Roman" w:hAnsi="Segoe UI" w:cs="Segoe UI"/>
+          <w:b/>
+          <w:bCs/>
+          <w:color w:val="1F2328"/>
+          <w:kern w:val="0"/>
+          <w14:ligatures w14:val="none"/>
+        </w:rPr>
+        <w:t xml:space="preserve"> </w:t>
+      </w:r>
+      <w:proofErr w:type="spellStart"/>
+      <w:r>
+        <w:rPr>
+          <w:rFonts w:ascii="Segoe UI" w:eastAsia="Times New Roman" w:hAnsi="Segoe UI" w:cs="Segoe UI"/>
+          <w:color w:val="1F2328"/>
+          <w:kern w:val="0"/>
+          <w14:ligatures w14:val="none"/>
+        </w:rPr>
+        <w:t>akan</w:t>
+      </w:r>
+      <w:proofErr w:type="spellEnd"/>
+      <w:r>
+        <w:rPr>
+          <w:rFonts w:ascii="Segoe UI" w:eastAsia="Times New Roman" w:hAnsi="Segoe UI" w:cs="Segoe UI"/>
+          <w:color w:val="1F2328"/>
+          <w:kern w:val="0"/>
+          <w14:ligatures w14:val="none"/>
+        </w:rPr>
+        <w:t xml:space="preserve"> </w:t>
+      </w:r>
+      <w:proofErr w:type="spellStart"/>
+      <w:r>
+        <w:rPr>
+          <w:rFonts w:ascii="Segoe UI" w:eastAsia="Times New Roman" w:hAnsi="Segoe UI" w:cs="Segoe UI"/>
+          <w:color w:val="1F2328"/>
+          <w:kern w:val="0"/>
+          <w14:ligatures w14:val="none"/>
+        </w:rPr>
+        <w:t>mendapatkan</w:t>
+      </w:r>
+      <w:proofErr w:type="spellEnd"/>
+      <w:r>
+        <w:rPr>
+          <w:rFonts w:ascii="Segoe UI" w:eastAsia="Times New Roman" w:hAnsi="Segoe UI" w:cs="Segoe UI"/>
+          <w:color w:val="1F2328"/>
+          <w:kern w:val="0"/>
+          <w14:ligatures w14:val="none"/>
+        </w:rPr>
+        <w:t xml:space="preserve"> host dan </w:t>
+      </w:r>
+      <w:proofErr w:type="spellStart"/>
+      <w:r>
+        <w:rPr>
+          <w:rFonts w:ascii="Segoe UI" w:eastAsia="Times New Roman" w:hAnsi="Segoe UI" w:cs="Segoe UI"/>
+          <w:color w:val="1F2328"/>
+          <w:kern w:val="0"/>
+          <w14:ligatures w14:val="none"/>
+        </w:rPr>
+        <w:t>konfigurasi</w:t>
+      </w:r>
+      <w:proofErr w:type="spellEnd"/>
+      <w:r>
+        <w:rPr>
+          <w:rFonts w:ascii="Segoe UI" w:eastAsia="Times New Roman" w:hAnsi="Segoe UI" w:cs="Segoe UI"/>
+          <w:color w:val="1F2328"/>
+          <w:kern w:val="0"/>
+          <w14:ligatures w14:val="none"/>
+        </w:rPr>
+        <w:t xml:space="preserve"> </w:t>
+      </w:r>
+      <w:proofErr w:type="spellStart"/>
+      <w:r>
+        <w:rPr>
+          <w:rFonts w:ascii="Segoe UI" w:eastAsia="Times New Roman" w:hAnsi="Segoe UI" w:cs="Segoe UI"/>
+          <w:color w:val="1F2328"/>
+          <w:kern w:val="0"/>
+          <w14:ligatures w14:val="none"/>
+        </w:rPr>
+        <w:t>seperti</w:t>
+      </w:r>
+      <w:proofErr w:type="spellEnd"/>
+      <w:r>
+        <w:rPr>
+          <w:rFonts w:ascii="Segoe UI" w:eastAsia="Times New Roman" w:hAnsi="Segoe UI" w:cs="Segoe UI"/>
+          <w:color w:val="1F2328"/>
+          <w:kern w:val="0"/>
+          <w14:ligatures w14:val="none"/>
+        </w:rPr>
+        <w:t xml:space="preserve"> </w:t>
+      </w:r>
+      <w:proofErr w:type="spellStart"/>
+      <w:r>
+        <w:rPr>
+          <w:rFonts w:ascii="Segoe UI" w:eastAsia="Times New Roman" w:hAnsi="Segoe UI" w:cs="Segoe UI"/>
+          <w:color w:val="1F2328"/>
+          <w:kern w:val="0"/>
+          <w14:ligatures w14:val="none"/>
+        </w:rPr>
+        <w:t>dibawah</w:t>
+      </w:r>
+      <w:proofErr w:type="spellEnd"/>
+      <w:r>
+        <w:rPr>
+          <w:rFonts w:ascii="Segoe UI" w:eastAsia="Times New Roman" w:hAnsi="Segoe UI" w:cs="Segoe UI"/>
+          <w:color w:val="1F2328"/>
+          <w:kern w:val="0"/>
+          <w14:ligatures w14:val="none"/>
+        </w:rPr>
+        <w:t>.</w:t>
+      </w:r>
+      <w:r>
+        <w:rPr>
+          <w:rFonts w:ascii="Segoe UI" w:eastAsia="Times New Roman" w:hAnsi="Segoe UI" w:cs="Segoe UI"/>
+          <w:color w:val="1F2328"/>
+          <w:kern w:val="0"/>
+          <w14:ligatures w14:val="none"/>
+        </w:rPr>
+        <w:t xml:space="preserve"> </w:t>
+      </w:r>
+      <w:proofErr w:type="spellStart"/>
+      <w:r>
+        <w:rPr>
+          <w:rFonts w:ascii="Segoe UI" w:eastAsia="Times New Roman" w:hAnsi="Segoe UI" w:cs="Segoe UI"/>
+          <w:color w:val="1F2328"/>
+          <w:kern w:val="0"/>
+          <w14:ligatures w14:val="none"/>
+        </w:rPr>
+        <w:t>Kalau</w:t>
+      </w:r>
+      <w:proofErr w:type="spellEnd"/>
+      <w:r>
+        <w:rPr>
+          <w:rFonts w:ascii="Segoe UI" w:eastAsia="Times New Roman" w:hAnsi="Segoe UI" w:cs="Segoe UI"/>
+          <w:color w:val="1F2328"/>
+          <w:kern w:val="0"/>
+          <w14:ligatures w14:val="none"/>
+        </w:rPr>
+        <w:t xml:space="preserve"> </w:t>
+      </w:r>
+      <w:proofErr w:type="spellStart"/>
+      <w:r>
+        <w:rPr>
+          <w:rFonts w:ascii="Segoe UI" w:eastAsia="Times New Roman" w:hAnsi="Segoe UI" w:cs="Segoe UI"/>
+          <w:color w:val="1F2328"/>
+          <w:kern w:val="0"/>
+          <w14:ligatures w14:val="none"/>
+        </w:rPr>
+        <w:t>beda</w:t>
+      </w:r>
+      <w:proofErr w:type="spellEnd"/>
+      <w:r>
+        <w:rPr>
+          <w:rFonts w:ascii="Segoe UI" w:eastAsia="Times New Roman" w:hAnsi="Segoe UI" w:cs="Segoe UI"/>
+          <w:color w:val="1F2328"/>
+          <w:kern w:val="0"/>
+          <w14:ligatures w14:val="none"/>
+        </w:rPr>
+        <w:t xml:space="preserve"> Host/Port </w:t>
+      </w:r>
+      <w:proofErr w:type="spellStart"/>
+      <w:r>
+        <w:rPr>
+          <w:rFonts w:ascii="Segoe UI" w:eastAsia="Times New Roman" w:hAnsi="Segoe UI" w:cs="Segoe UI"/>
+          <w:color w:val="1F2328"/>
+          <w:kern w:val="0"/>
+          <w14:ligatures w14:val="none"/>
+        </w:rPr>
+        <w:t>silahkan</w:t>
+      </w:r>
+      <w:proofErr w:type="spellEnd"/>
+      <w:r>
+        <w:rPr>
+          <w:rFonts w:ascii="Segoe UI" w:eastAsia="Times New Roman" w:hAnsi="Segoe UI" w:cs="Segoe UI"/>
+          <w:color w:val="1F2328"/>
+          <w:kern w:val="0"/>
+          <w14:ligatures w14:val="none"/>
+        </w:rPr>
+        <w:t xml:space="preserve"> </w:t>
+      </w:r>
+      <w:proofErr w:type="spellStart"/>
+      <w:r>
+        <w:rPr>
+          <w:rFonts w:ascii="Segoe UI" w:eastAsia="Times New Roman" w:hAnsi="Segoe UI" w:cs="Segoe UI"/>
+          <w:color w:val="1F2328"/>
+          <w:kern w:val="0"/>
+          <w14:ligatures w14:val="none"/>
+        </w:rPr>
+        <w:t>masukan</w:t>
+      </w:r>
+      <w:proofErr w:type="spellEnd"/>
+      <w:r>
+        <w:rPr>
+          <w:rFonts w:ascii="Segoe UI" w:eastAsia="Times New Roman" w:hAnsi="Segoe UI" w:cs="Segoe UI"/>
+          <w:color w:val="1F2328"/>
+          <w:kern w:val="0"/>
+          <w14:ligatures w14:val="none"/>
+        </w:rPr>
+        <w:t xml:space="preserve"> </w:t>
+      </w:r>
+      <w:proofErr w:type="spellStart"/>
+      <w:r>
+        <w:rPr>
+          <w:rFonts w:ascii="Segoe UI" w:eastAsia="Times New Roman" w:hAnsi="Segoe UI" w:cs="Segoe UI"/>
+          <w:color w:val="1F2328"/>
+          <w:kern w:val="0"/>
+          <w14:ligatures w14:val="none"/>
+        </w:rPr>
+        <w:t>sesuai</w:t>
+      </w:r>
+      <w:proofErr w:type="spellEnd"/>
+      <w:r>
+        <w:rPr>
+          <w:rFonts w:ascii="Segoe UI" w:eastAsia="Times New Roman" w:hAnsi="Segoe UI" w:cs="Segoe UI"/>
+          <w:color w:val="1F2328"/>
+          <w:kern w:val="0"/>
+          <w14:ligatures w14:val="none"/>
+        </w:rPr>
+        <w:t xml:space="preserve"> </w:t>
+      </w:r>
+      <w:proofErr w:type="spellStart"/>
+      <w:r>
+        <w:rPr>
+          <w:rFonts w:ascii="Segoe UI" w:eastAsia="Times New Roman" w:hAnsi="Segoe UI" w:cs="Segoe UI"/>
+          <w:color w:val="1F2328"/>
+          <w:kern w:val="0"/>
+          <w14:ligatures w14:val="none"/>
+        </w:rPr>
+        <w:t>konfigurasinya</w:t>
+      </w:r>
+      <w:proofErr w:type="spellEnd"/>
+    </w:p>
+    <w:p>
+      <w:pPr>
+        <w:rPr>
+          <w:lang w:val="en-US"/>
+        </w:rPr>
+      </w:pPr>
+    </w:p>
+    <w:p>
+      <w:pPr>
+        <w:pStyle w:val="ListParagraph"/>
+        <w:numPr>
+          <w:ilvl w:val="1"/>
+          <w:numId w:val="5"/>
+        </w:numPr>
+        <w:rPr>
+          <w:lang w:val="en-US"/>
+        </w:rPr>
+      </w:pPr>
+      <w:proofErr w:type="spellStart"/>
+      <w:r>
+        <w:rPr>
+          <w:lang w:val="en-US"/>
+        </w:rPr>
         <w:t>Gofiber</w:t>
       </w:r>
       <w:proofErr w:type="spellEnd"/>
@@ -55,6 +1669,7 @@
     <w:p>
       <w:pPr>
         <w:pStyle w:val="ListParagraph"/>
+        <w:ind w:left="1440"/>
         <w:rPr>
           <w:rFonts w:cs="Segoe UI"/>
           <w:color w:val="212121"/>
@@ -104,33 +1719,14 @@
             <w:szCs w:val="18"/>
             <w:shd w:val="clear" w:color="auto" w:fill="FFFFFF"/>
           </w:rPr>
-          <w:t>htt</w:t>
-        </w:r>
-        <w:r>
-          <w:rPr>
-            <w:rStyle w:val="Hyperlink"/>
-            <w:rFonts w:cs="Segoe UI"/>
-            <w:sz w:val="18"/>
-            <w:szCs w:val="18"/>
-            <w:shd w:val="clear" w:color="auto" w:fill="FFFFFF"/>
-          </w:rPr>
-          <w:t>p</w:t>
-        </w:r>
-        <w:r>
-          <w:rPr>
-            <w:rStyle w:val="Hyperlink"/>
-            <w:rFonts w:cs="Segoe UI"/>
-            <w:sz w:val="18"/>
-            <w:szCs w:val="18"/>
-            <w:shd w:val="clear" w:color="auto" w:fill="FFFFFF"/>
-          </w:rPr>
-          <w:t>://127.0.0.1:3000</w:t>
+          <w:t>http://127.0.0.1:3000</w:t>
         </w:r>
       </w:hyperlink>
     </w:p>
     <w:p>
       <w:pPr>
         <w:pStyle w:val="ListParagraph"/>
+        <w:ind w:left="1440"/>
         <w:rPr>
           <w:rFonts w:cs="Segoe UI"/>
           <w:color w:val="212121"/>
@@ -244,8 +1840,8 @@
       <w:pPr>
         <w:pStyle w:val="ListParagraph"/>
         <w:numPr>
-          <w:ilvl w:val="0"/>
-          <w:numId w:val="1"/>
+          <w:ilvl w:val="1"/>
+          <w:numId w:val="5"/>
         </w:numPr>
         <w:rPr>
           <w:rFonts w:ascii="Segoe UI" w:hAnsi="Segoe UI" w:cs="Segoe UI"/>
@@ -271,6 +1867,7 @@
     <w:p>
       <w:pPr>
         <w:pStyle w:val="ListParagraph"/>
+        <w:ind w:left="1440"/>
         <w:rPr>
           <w:rFonts w:ascii="Segoe UI" w:hAnsi="Segoe UI" w:cs="Segoe UI"/>
           <w:color w:val="212121"/>
@@ -305,6 +1902,7 @@
     <w:p>
       <w:pPr>
         <w:pStyle w:val="ListParagraph"/>
+        <w:ind w:left="1440"/>
         <w:rPr>
           <w:rFonts w:ascii="Segoe UI" w:hAnsi="Segoe UI" w:cs="Segoe UI"/>
           <w:color w:val="212121"/>
@@ -327,6 +1925,7 @@
     <w:p>
       <w:pPr>
         <w:pStyle w:val="ListParagraph"/>
+        <w:ind w:left="1440"/>
         <w:rPr>
           <w:rFonts w:ascii="Segoe UI" w:hAnsi="Segoe UI" w:cs="Segoe UI"/>
           <w:color w:val="212121"/>
@@ -349,6 +1948,7 @@
     <w:p>
       <w:pPr>
         <w:pStyle w:val="ListParagraph"/>
+        <w:ind w:left="1440"/>
         <w:rPr>
           <w:rFonts w:ascii="Segoe UI" w:hAnsi="Segoe UI" w:cs="Segoe UI"/>
           <w:color w:val="212121"/>
@@ -384,8 +1984,8 @@
       <w:pPr>
         <w:pStyle w:val="ListParagraph"/>
         <w:numPr>
-          <w:ilvl w:val="0"/>
-          <w:numId w:val="1"/>
+          <w:ilvl w:val="1"/>
+          <w:numId w:val="5"/>
         </w:numPr>
         <w:rPr>
           <w:rFonts w:ascii="Segoe UI" w:hAnsi="Segoe UI" w:cs="Segoe UI"/>
@@ -409,6 +2009,7 @@
     <w:p>
       <w:pPr>
         <w:pStyle w:val="ListParagraph"/>
+        <w:ind w:firstLine="720"/>
         <w:rPr>
           <w:rFonts w:ascii="Segoe UI" w:hAnsi="Segoe UI" w:cs="Segoe UI"/>
           <w:color w:val="212121"/>
@@ -451,12 +2052,12 @@
 <file path=word/numbering.xml><?xml version="1.0" encoding="utf-8"?>
 <w:numbering xmlns:wpc="http://schemas.microsoft.com/office/word/2010/wordprocessingCanvas" xmlns:cx="http://schemas.microsoft.com/office/drawing/2014/chartex" xmlns:cx1="http://schemas.microsoft.com/office/drawing/2015/9/8/chartex" xmlns:cx2="http://schemas.microsoft.com/office/drawing/2015/10/21/chartex" xmlns:cx3="http://schemas.microsoft.com/office/drawing/2016/5/9/chartex" xmlns:cx4="http://schemas.microsoft.com/office/drawing/2016/5/10/chartex" xmlns:cx5="http://schemas.microsoft.com/office/drawing/2016/5/11/chartex" xmlns:cx6="http://schemas.microsoft.com/office/drawing/2016/5/12/chartex" xmlns:cx7="http://schemas.microsoft.com/office/drawing/2016/5/13/chartex" xmlns:cx8="http://schemas.microsoft.com/office/drawing/2016/5/14/chartex" xmlns:mc="http://schemas.openxmlformats.org/markup-compatibility/2006" xmlns:aink="http://schemas.microsoft.com/office/drawing/2016/ink" xmlns:am3d="http://schemas.microsoft.com/office/drawing/2017/model3d" xmlns:o="urn:schemas-microsoft-com:office:office" xmlns:oel="http://schemas.microsoft.com/office/2019/extlst" xmlns:r="http://schemas.openxmlformats.org/officeDocument/2006/relationships" xmlns:m="http://schemas.openxmlformats.org/officeDocument/2006/math" xmlns:v="urn:schemas-microsoft-com:vml" xmlns:wp14="http://schemas.microsoft.com/office/word/2010/wordprocessingDrawing" xmlns:wp="http://schemas.openxmlformats.org/drawingml/2006/wordprocessingDrawing" xmlns:w10="urn:schemas-microsoft-com:office:word" xmlns:w="http://schemas.openxmlformats.org/wordprocessingml/2006/main" xmlns:w14="http://schemas.microsoft.com/office/word/2010/wordml" xmlns:w15="http://schemas.microsoft.com/office/word/2012/wordml" xmlns:w16cex="http://schemas.microsoft.com/office/word/2018/wordml/cex" xmlns:w16cid="http://schemas.microsoft.com/office/word/2016/wordml/cid" xmlns:w16="http://schemas.microsoft.com/office/word/2018/wordml" xmlns:w16sdtdh="http://schemas.microsoft.com/office/word/2020/wordml/sdtdatahash" xmlns:w16se="http://schemas.microsoft.com/office/word/2015/wordml/symex" xmlns:wpg="http://schemas.microsoft.com/office/word/2010/wordprocessingGroup" xmlns:wpi="http://schemas.microsoft.com/office/word/2010/wordprocessingInk" xmlns:wne="http://schemas.microsoft.com/office/word/2006/wordml" xmlns:wps="http://schemas.microsoft.com/office/word/2010/wordprocessingShape" mc:Ignorable="w14 w15 w16se w16cid w16 w16cex w16sdtdh wp14">
   <w:abstractNum w:abstractNumId="0" w15:restartNumberingAfterBreak="0">
-    <w:nsid w:val="639B7C9F"/>
+    <w:nsid w:val="0E410159"/>
     <w:multiLevelType w:val="hybridMultilevel"/>
-    <w:tmpl w:val="E7543720"/>
-    <w:lvl w:ilvl="0" w:tplc="47F61442">
-      <w:start w:val="1"/>
-      <w:numFmt w:val="decimal"/>
+    <w:tmpl w:val="C0E0D4AE"/>
+    <w:lvl w:ilvl="0" w:tplc="904C1F0C">
+      <w:start w:val="1"/>
+      <w:numFmt w:val="upperLetter"/>
       <w:lvlText w:val="%1."/>
       <w:lvlJc w:val="left"/>
       <w:pPr>
@@ -541,8 +2142,798 @@
       </w:pPr>
     </w:lvl>
   </w:abstractNum>
+  <w:abstractNum w:abstractNumId="1" w15:restartNumberingAfterBreak="0">
+    <w:nsid w:val="0F3A5792"/>
+    <w:multiLevelType w:val="multilevel"/>
+    <w:tmpl w:val="84C6306A"/>
+    <w:lvl w:ilvl="0">
+      <w:start w:val="1"/>
+      <w:numFmt w:val="bullet"/>
+      <w:lvlText w:val=""/>
+      <w:lvlJc w:val="left"/>
+      <w:pPr>
+        <w:tabs>
+          <w:tab w:val="num" w:pos="720"/>
+        </w:tabs>
+        <w:ind w:left="720" w:hanging="360"/>
+      </w:pPr>
+      <w:rPr>
+        <w:rFonts w:ascii="Symbol" w:hAnsi="Symbol" w:hint="default"/>
+        <w:sz w:val="20"/>
+      </w:rPr>
+    </w:lvl>
+    <w:lvl w:ilvl="1">
+      <w:start w:val="1"/>
+      <w:numFmt w:val="lowerLetter"/>
+      <w:lvlText w:val="%2."/>
+      <w:lvlJc w:val="left"/>
+      <w:pPr>
+        <w:ind w:left="1440" w:hanging="360"/>
+      </w:pPr>
+      <w:rPr>
+        <w:rFonts w:hint="default"/>
+      </w:rPr>
+    </w:lvl>
+    <w:lvl w:ilvl="2" w:tentative="1">
+      <w:start w:val="1"/>
+      <w:numFmt w:val="bullet"/>
+      <w:lvlText w:val=""/>
+      <w:lvlJc w:val="left"/>
+      <w:pPr>
+        <w:tabs>
+          <w:tab w:val="num" w:pos="2160"/>
+        </w:tabs>
+        <w:ind w:left="2160" w:hanging="360"/>
+      </w:pPr>
+      <w:rPr>
+        <w:rFonts w:ascii="Wingdings" w:hAnsi="Wingdings" w:hint="default"/>
+        <w:sz w:val="20"/>
+      </w:rPr>
+    </w:lvl>
+    <w:lvl w:ilvl="3" w:tentative="1">
+      <w:start w:val="1"/>
+      <w:numFmt w:val="bullet"/>
+      <w:lvlText w:val=""/>
+      <w:lvlJc w:val="left"/>
+      <w:pPr>
+        <w:tabs>
+          <w:tab w:val="num" w:pos="2880"/>
+        </w:tabs>
+        <w:ind w:left="2880" w:hanging="360"/>
+      </w:pPr>
+      <w:rPr>
+        <w:rFonts w:ascii="Wingdings" w:hAnsi="Wingdings" w:hint="default"/>
+        <w:sz w:val="20"/>
+      </w:rPr>
+    </w:lvl>
+    <w:lvl w:ilvl="4" w:tentative="1">
+      <w:start w:val="1"/>
+      <w:numFmt w:val="bullet"/>
+      <w:lvlText w:val=""/>
+      <w:lvlJc w:val="left"/>
+      <w:pPr>
+        <w:tabs>
+          <w:tab w:val="num" w:pos="3600"/>
+        </w:tabs>
+        <w:ind w:left="3600" w:hanging="360"/>
+      </w:pPr>
+      <w:rPr>
+        <w:rFonts w:ascii="Wingdings" w:hAnsi="Wingdings" w:hint="default"/>
+        <w:sz w:val="20"/>
+      </w:rPr>
+    </w:lvl>
+    <w:lvl w:ilvl="5" w:tentative="1">
+      <w:start w:val="1"/>
+      <w:numFmt w:val="bullet"/>
+      <w:lvlText w:val=""/>
+      <w:lvlJc w:val="left"/>
+      <w:pPr>
+        <w:tabs>
+          <w:tab w:val="num" w:pos="4320"/>
+        </w:tabs>
+        <w:ind w:left="4320" w:hanging="360"/>
+      </w:pPr>
+      <w:rPr>
+        <w:rFonts w:ascii="Wingdings" w:hAnsi="Wingdings" w:hint="default"/>
+        <w:sz w:val="20"/>
+      </w:rPr>
+    </w:lvl>
+    <w:lvl w:ilvl="6" w:tentative="1">
+      <w:start w:val="1"/>
+      <w:numFmt w:val="bullet"/>
+      <w:lvlText w:val=""/>
+      <w:lvlJc w:val="left"/>
+      <w:pPr>
+        <w:tabs>
+          <w:tab w:val="num" w:pos="5040"/>
+        </w:tabs>
+        <w:ind w:left="5040" w:hanging="360"/>
+      </w:pPr>
+      <w:rPr>
+        <w:rFonts w:ascii="Wingdings" w:hAnsi="Wingdings" w:hint="default"/>
+        <w:sz w:val="20"/>
+      </w:rPr>
+    </w:lvl>
+    <w:lvl w:ilvl="7" w:tentative="1">
+      <w:start w:val="1"/>
+      <w:numFmt w:val="bullet"/>
+      <w:lvlText w:val=""/>
+      <w:lvlJc w:val="left"/>
+      <w:pPr>
+        <w:tabs>
+          <w:tab w:val="num" w:pos="5760"/>
+        </w:tabs>
+        <w:ind w:left="5760" w:hanging="360"/>
+      </w:pPr>
+      <w:rPr>
+        <w:rFonts w:ascii="Wingdings" w:hAnsi="Wingdings" w:hint="default"/>
+        <w:sz w:val="20"/>
+      </w:rPr>
+    </w:lvl>
+    <w:lvl w:ilvl="8" w:tentative="1">
+      <w:start w:val="1"/>
+      <w:numFmt w:val="bullet"/>
+      <w:lvlText w:val=""/>
+      <w:lvlJc w:val="left"/>
+      <w:pPr>
+        <w:tabs>
+          <w:tab w:val="num" w:pos="6480"/>
+        </w:tabs>
+        <w:ind w:left="6480" w:hanging="360"/>
+      </w:pPr>
+      <w:rPr>
+        <w:rFonts w:ascii="Wingdings" w:hAnsi="Wingdings" w:hint="default"/>
+        <w:sz w:val="20"/>
+      </w:rPr>
+    </w:lvl>
+  </w:abstractNum>
+  <w:abstractNum w:abstractNumId="2" w15:restartNumberingAfterBreak="0">
+    <w:nsid w:val="423C29E6"/>
+    <w:multiLevelType w:val="multilevel"/>
+    <w:tmpl w:val="46BE5A24"/>
+    <w:lvl w:ilvl="0">
+      <w:start w:val="1"/>
+      <w:numFmt w:val="bullet"/>
+      <w:lvlText w:val=""/>
+      <w:lvlJc w:val="left"/>
+      <w:pPr>
+        <w:tabs>
+          <w:tab w:val="num" w:pos="720"/>
+        </w:tabs>
+        <w:ind w:left="720" w:hanging="360"/>
+      </w:pPr>
+      <w:rPr>
+        <w:rFonts w:ascii="Symbol" w:hAnsi="Symbol" w:hint="default"/>
+        <w:sz w:val="20"/>
+      </w:rPr>
+    </w:lvl>
+    <w:lvl w:ilvl="1" w:tentative="1">
+      <w:start w:val="1"/>
+      <w:numFmt w:val="bullet"/>
+      <w:lvlText w:val="o"/>
+      <w:lvlJc w:val="left"/>
+      <w:pPr>
+        <w:tabs>
+          <w:tab w:val="num" w:pos="1440"/>
+        </w:tabs>
+        <w:ind w:left="1440" w:hanging="360"/>
+      </w:pPr>
+      <w:rPr>
+        <w:rFonts w:ascii="Courier New" w:hAnsi="Courier New" w:hint="default"/>
+        <w:sz w:val="20"/>
+      </w:rPr>
+    </w:lvl>
+    <w:lvl w:ilvl="2" w:tentative="1">
+      <w:start w:val="1"/>
+      <w:numFmt w:val="bullet"/>
+      <w:lvlText w:val=""/>
+      <w:lvlJc w:val="left"/>
+      <w:pPr>
+        <w:tabs>
+          <w:tab w:val="num" w:pos="2160"/>
+        </w:tabs>
+        <w:ind w:left="2160" w:hanging="360"/>
+      </w:pPr>
+      <w:rPr>
+        <w:rFonts w:ascii="Wingdings" w:hAnsi="Wingdings" w:hint="default"/>
+        <w:sz w:val="20"/>
+      </w:rPr>
+    </w:lvl>
+    <w:lvl w:ilvl="3" w:tentative="1">
+      <w:start w:val="1"/>
+      <w:numFmt w:val="bullet"/>
+      <w:lvlText w:val=""/>
+      <w:lvlJc w:val="left"/>
+      <w:pPr>
+        <w:tabs>
+          <w:tab w:val="num" w:pos="2880"/>
+        </w:tabs>
+        <w:ind w:left="2880" w:hanging="360"/>
+      </w:pPr>
+      <w:rPr>
+        <w:rFonts w:ascii="Wingdings" w:hAnsi="Wingdings" w:hint="default"/>
+        <w:sz w:val="20"/>
+      </w:rPr>
+    </w:lvl>
+    <w:lvl w:ilvl="4" w:tentative="1">
+      <w:start w:val="1"/>
+      <w:numFmt w:val="bullet"/>
+      <w:lvlText w:val=""/>
+      <w:lvlJc w:val="left"/>
+      <w:pPr>
+        <w:tabs>
+          <w:tab w:val="num" w:pos="3600"/>
+        </w:tabs>
+        <w:ind w:left="3600" w:hanging="360"/>
+      </w:pPr>
+      <w:rPr>
+        <w:rFonts w:ascii="Wingdings" w:hAnsi="Wingdings" w:hint="default"/>
+        <w:sz w:val="20"/>
+      </w:rPr>
+    </w:lvl>
+    <w:lvl w:ilvl="5" w:tentative="1">
+      <w:start w:val="1"/>
+      <w:numFmt w:val="bullet"/>
+      <w:lvlText w:val=""/>
+      <w:lvlJc w:val="left"/>
+      <w:pPr>
+        <w:tabs>
+          <w:tab w:val="num" w:pos="4320"/>
+        </w:tabs>
+        <w:ind w:left="4320" w:hanging="360"/>
+      </w:pPr>
+      <w:rPr>
+        <w:rFonts w:ascii="Wingdings" w:hAnsi="Wingdings" w:hint="default"/>
+        <w:sz w:val="20"/>
+      </w:rPr>
+    </w:lvl>
+    <w:lvl w:ilvl="6" w:tentative="1">
+      <w:start w:val="1"/>
+      <w:numFmt w:val="bullet"/>
+      <w:lvlText w:val=""/>
+      <w:lvlJc w:val="left"/>
+      <w:pPr>
+        <w:tabs>
+          <w:tab w:val="num" w:pos="5040"/>
+        </w:tabs>
+        <w:ind w:left="5040" w:hanging="360"/>
+      </w:pPr>
+      <w:rPr>
+        <w:rFonts w:ascii="Wingdings" w:hAnsi="Wingdings" w:hint="default"/>
+        <w:sz w:val="20"/>
+      </w:rPr>
+    </w:lvl>
+    <w:lvl w:ilvl="7" w:tentative="1">
+      <w:start w:val="1"/>
+      <w:numFmt w:val="bullet"/>
+      <w:lvlText w:val=""/>
+      <w:lvlJc w:val="left"/>
+      <w:pPr>
+        <w:tabs>
+          <w:tab w:val="num" w:pos="5760"/>
+        </w:tabs>
+        <w:ind w:left="5760" w:hanging="360"/>
+      </w:pPr>
+      <w:rPr>
+        <w:rFonts w:ascii="Wingdings" w:hAnsi="Wingdings" w:hint="default"/>
+        <w:sz w:val="20"/>
+      </w:rPr>
+    </w:lvl>
+    <w:lvl w:ilvl="8" w:tentative="1">
+      <w:start w:val="1"/>
+      <w:numFmt w:val="bullet"/>
+      <w:lvlText w:val=""/>
+      <w:lvlJc w:val="left"/>
+      <w:pPr>
+        <w:tabs>
+          <w:tab w:val="num" w:pos="6480"/>
+        </w:tabs>
+        <w:ind w:left="6480" w:hanging="360"/>
+      </w:pPr>
+      <w:rPr>
+        <w:rFonts w:ascii="Wingdings" w:hAnsi="Wingdings" w:hint="default"/>
+        <w:sz w:val="20"/>
+      </w:rPr>
+    </w:lvl>
+  </w:abstractNum>
+  <w:abstractNum w:abstractNumId="3" w15:restartNumberingAfterBreak="0">
+    <w:nsid w:val="5AA12B1A"/>
+    <w:multiLevelType w:val="multilevel"/>
+    <w:tmpl w:val="8D34A6B6"/>
+    <w:lvl w:ilvl="0">
+      <w:start w:val="1"/>
+      <w:numFmt w:val="bullet"/>
+      <w:lvlText w:val=""/>
+      <w:lvlJc w:val="left"/>
+      <w:pPr>
+        <w:tabs>
+          <w:tab w:val="num" w:pos="720"/>
+        </w:tabs>
+        <w:ind w:left="720" w:hanging="360"/>
+      </w:pPr>
+      <w:rPr>
+        <w:rFonts w:ascii="Symbol" w:hAnsi="Symbol" w:hint="default"/>
+        <w:sz w:val="20"/>
+      </w:rPr>
+    </w:lvl>
+    <w:lvl w:ilvl="1" w:tentative="1">
+      <w:start w:val="1"/>
+      <w:numFmt w:val="bullet"/>
+      <w:lvlText w:val="o"/>
+      <w:lvlJc w:val="left"/>
+      <w:pPr>
+        <w:tabs>
+          <w:tab w:val="num" w:pos="1440"/>
+        </w:tabs>
+        <w:ind w:left="1440" w:hanging="360"/>
+      </w:pPr>
+      <w:rPr>
+        <w:rFonts w:ascii="Courier New" w:hAnsi="Courier New" w:hint="default"/>
+        <w:sz w:val="20"/>
+      </w:rPr>
+    </w:lvl>
+    <w:lvl w:ilvl="2" w:tentative="1">
+      <w:start w:val="1"/>
+      <w:numFmt w:val="bullet"/>
+      <w:lvlText w:val=""/>
+      <w:lvlJc w:val="left"/>
+      <w:pPr>
+        <w:tabs>
+          <w:tab w:val="num" w:pos="2160"/>
+        </w:tabs>
+        <w:ind w:left="2160" w:hanging="360"/>
+      </w:pPr>
+      <w:rPr>
+        <w:rFonts w:ascii="Wingdings" w:hAnsi="Wingdings" w:hint="default"/>
+        <w:sz w:val="20"/>
+      </w:rPr>
+    </w:lvl>
+    <w:lvl w:ilvl="3" w:tentative="1">
+      <w:start w:val="1"/>
+      <w:numFmt w:val="bullet"/>
+      <w:lvlText w:val=""/>
+      <w:lvlJc w:val="left"/>
+      <w:pPr>
+        <w:tabs>
+          <w:tab w:val="num" w:pos="2880"/>
+        </w:tabs>
+        <w:ind w:left="2880" w:hanging="360"/>
+      </w:pPr>
+      <w:rPr>
+        <w:rFonts w:ascii="Wingdings" w:hAnsi="Wingdings" w:hint="default"/>
+        <w:sz w:val="20"/>
+      </w:rPr>
+    </w:lvl>
+    <w:lvl w:ilvl="4" w:tentative="1">
+      <w:start w:val="1"/>
+      <w:numFmt w:val="bullet"/>
+      <w:lvlText w:val=""/>
+      <w:lvlJc w:val="left"/>
+      <w:pPr>
+        <w:tabs>
+          <w:tab w:val="num" w:pos="3600"/>
+        </w:tabs>
+        <w:ind w:left="3600" w:hanging="360"/>
+      </w:pPr>
+      <w:rPr>
+        <w:rFonts w:ascii="Wingdings" w:hAnsi="Wingdings" w:hint="default"/>
+        <w:sz w:val="20"/>
+      </w:rPr>
+    </w:lvl>
+    <w:lvl w:ilvl="5" w:tentative="1">
+      <w:start w:val="1"/>
+      <w:numFmt w:val="bullet"/>
+      <w:lvlText w:val=""/>
+      <w:lvlJc w:val="left"/>
+      <w:pPr>
+        <w:tabs>
+          <w:tab w:val="num" w:pos="4320"/>
+        </w:tabs>
+        <w:ind w:left="4320" w:hanging="360"/>
+      </w:pPr>
+      <w:rPr>
+        <w:rFonts w:ascii="Wingdings" w:hAnsi="Wingdings" w:hint="default"/>
+        <w:sz w:val="20"/>
+      </w:rPr>
+    </w:lvl>
+    <w:lvl w:ilvl="6" w:tentative="1">
+      <w:start w:val="1"/>
+      <w:numFmt w:val="bullet"/>
+      <w:lvlText w:val=""/>
+      <w:lvlJc w:val="left"/>
+      <w:pPr>
+        <w:tabs>
+          <w:tab w:val="num" w:pos="5040"/>
+        </w:tabs>
+        <w:ind w:left="5040" w:hanging="360"/>
+      </w:pPr>
+      <w:rPr>
+        <w:rFonts w:ascii="Wingdings" w:hAnsi="Wingdings" w:hint="default"/>
+        <w:sz w:val="20"/>
+      </w:rPr>
+    </w:lvl>
+    <w:lvl w:ilvl="7" w:tentative="1">
+      <w:start w:val="1"/>
+      <w:numFmt w:val="bullet"/>
+      <w:lvlText w:val=""/>
+      <w:lvlJc w:val="left"/>
+      <w:pPr>
+        <w:tabs>
+          <w:tab w:val="num" w:pos="5760"/>
+        </w:tabs>
+        <w:ind w:left="5760" w:hanging="360"/>
+      </w:pPr>
+      <w:rPr>
+        <w:rFonts w:ascii="Wingdings" w:hAnsi="Wingdings" w:hint="default"/>
+        <w:sz w:val="20"/>
+      </w:rPr>
+    </w:lvl>
+    <w:lvl w:ilvl="8" w:tentative="1">
+      <w:start w:val="1"/>
+      <w:numFmt w:val="bullet"/>
+      <w:lvlText w:val=""/>
+      <w:lvlJc w:val="left"/>
+      <w:pPr>
+        <w:tabs>
+          <w:tab w:val="num" w:pos="6480"/>
+        </w:tabs>
+        <w:ind w:left="6480" w:hanging="360"/>
+      </w:pPr>
+      <w:rPr>
+        <w:rFonts w:ascii="Wingdings" w:hAnsi="Wingdings" w:hint="default"/>
+        <w:sz w:val="20"/>
+      </w:rPr>
+    </w:lvl>
+  </w:abstractNum>
+  <w:abstractNum w:abstractNumId="4" w15:restartNumberingAfterBreak="0">
+    <w:nsid w:val="5B44193B"/>
+    <w:multiLevelType w:val="hybridMultilevel"/>
+    <w:tmpl w:val="DAEC2D70"/>
+    <w:lvl w:ilvl="0" w:tplc="0409000F">
+      <w:start w:val="1"/>
+      <w:numFmt w:val="decimal"/>
+      <w:lvlText w:val="%1."/>
+      <w:lvlJc w:val="left"/>
+      <w:pPr>
+        <w:ind w:left="720" w:hanging="360"/>
+      </w:pPr>
+      <w:rPr>
+        <w:rFonts w:hint="default"/>
+      </w:rPr>
+    </w:lvl>
+    <w:lvl w:ilvl="1" w:tplc="04090019" w:tentative="1">
+      <w:start w:val="1"/>
+      <w:numFmt w:val="lowerLetter"/>
+      <w:lvlText w:val="%2."/>
+      <w:lvlJc w:val="left"/>
+      <w:pPr>
+        <w:ind w:left="1440" w:hanging="360"/>
+      </w:pPr>
+    </w:lvl>
+    <w:lvl w:ilvl="2" w:tplc="0409001B" w:tentative="1">
+      <w:start w:val="1"/>
+      <w:numFmt w:val="lowerRoman"/>
+      <w:lvlText w:val="%3."/>
+      <w:lvlJc w:val="right"/>
+      <w:pPr>
+        <w:ind w:left="2160" w:hanging="180"/>
+      </w:pPr>
+    </w:lvl>
+    <w:lvl w:ilvl="3" w:tplc="0409000F" w:tentative="1">
+      <w:start w:val="1"/>
+      <w:numFmt w:val="decimal"/>
+      <w:lvlText w:val="%4."/>
+      <w:lvlJc w:val="left"/>
+      <w:pPr>
+        <w:ind w:left="2880" w:hanging="360"/>
+      </w:pPr>
+    </w:lvl>
+    <w:lvl w:ilvl="4" w:tplc="04090019" w:tentative="1">
+      <w:start w:val="1"/>
+      <w:numFmt w:val="lowerLetter"/>
+      <w:lvlText w:val="%5."/>
+      <w:lvlJc w:val="left"/>
+      <w:pPr>
+        <w:ind w:left="3600" w:hanging="360"/>
+      </w:pPr>
+    </w:lvl>
+    <w:lvl w:ilvl="5" w:tplc="0409001B" w:tentative="1">
+      <w:start w:val="1"/>
+      <w:numFmt w:val="lowerRoman"/>
+      <w:lvlText w:val="%6."/>
+      <w:lvlJc w:val="right"/>
+      <w:pPr>
+        <w:ind w:left="4320" w:hanging="180"/>
+      </w:pPr>
+    </w:lvl>
+    <w:lvl w:ilvl="6" w:tplc="0409000F" w:tentative="1">
+      <w:start w:val="1"/>
+      <w:numFmt w:val="decimal"/>
+      <w:lvlText w:val="%7."/>
+      <w:lvlJc w:val="left"/>
+      <w:pPr>
+        <w:ind w:left="5040" w:hanging="360"/>
+      </w:pPr>
+    </w:lvl>
+    <w:lvl w:ilvl="7" w:tplc="04090019" w:tentative="1">
+      <w:start w:val="1"/>
+      <w:numFmt w:val="lowerLetter"/>
+      <w:lvlText w:val="%8."/>
+      <w:lvlJc w:val="left"/>
+      <w:pPr>
+        <w:ind w:left="5760" w:hanging="360"/>
+      </w:pPr>
+    </w:lvl>
+    <w:lvl w:ilvl="8" w:tplc="0409001B" w:tentative="1">
+      <w:start w:val="1"/>
+      <w:numFmt w:val="lowerRoman"/>
+      <w:lvlText w:val="%9."/>
+      <w:lvlJc w:val="right"/>
+      <w:pPr>
+        <w:ind w:left="6480" w:hanging="180"/>
+      </w:pPr>
+    </w:lvl>
+  </w:abstractNum>
+  <w:abstractNum w:abstractNumId="5" w15:restartNumberingAfterBreak="0">
+    <w:nsid w:val="5C4D2D8C"/>
+    <w:multiLevelType w:val="multilevel"/>
+    <w:tmpl w:val="0A2A6836"/>
+    <w:lvl w:ilvl="0">
+      <w:start w:val="1"/>
+      <w:numFmt w:val="bullet"/>
+      <w:lvlText w:val=""/>
+      <w:lvlJc w:val="left"/>
+      <w:pPr>
+        <w:tabs>
+          <w:tab w:val="num" w:pos="720"/>
+        </w:tabs>
+        <w:ind w:left="720" w:hanging="360"/>
+      </w:pPr>
+      <w:rPr>
+        <w:rFonts w:ascii="Symbol" w:hAnsi="Symbol" w:hint="default"/>
+        <w:sz w:val="20"/>
+      </w:rPr>
+    </w:lvl>
+    <w:lvl w:ilvl="1" w:tentative="1">
+      <w:start w:val="1"/>
+      <w:numFmt w:val="bullet"/>
+      <w:lvlText w:val="o"/>
+      <w:lvlJc w:val="left"/>
+      <w:pPr>
+        <w:tabs>
+          <w:tab w:val="num" w:pos="1440"/>
+        </w:tabs>
+        <w:ind w:left="1440" w:hanging="360"/>
+      </w:pPr>
+      <w:rPr>
+        <w:rFonts w:ascii="Courier New" w:hAnsi="Courier New" w:hint="default"/>
+        <w:sz w:val="20"/>
+      </w:rPr>
+    </w:lvl>
+    <w:lvl w:ilvl="2" w:tentative="1">
+      <w:start w:val="1"/>
+      <w:numFmt w:val="bullet"/>
+      <w:lvlText w:val=""/>
+      <w:lvlJc w:val="left"/>
+      <w:pPr>
+        <w:tabs>
+          <w:tab w:val="num" w:pos="2160"/>
+        </w:tabs>
+        <w:ind w:left="2160" w:hanging="360"/>
+      </w:pPr>
+      <w:rPr>
+        <w:rFonts w:ascii="Wingdings" w:hAnsi="Wingdings" w:hint="default"/>
+        <w:sz w:val="20"/>
+      </w:rPr>
+    </w:lvl>
+    <w:lvl w:ilvl="3" w:tentative="1">
+      <w:start w:val="1"/>
+      <w:numFmt w:val="bullet"/>
+      <w:lvlText w:val=""/>
+      <w:lvlJc w:val="left"/>
+      <w:pPr>
+        <w:tabs>
+          <w:tab w:val="num" w:pos="2880"/>
+        </w:tabs>
+        <w:ind w:left="2880" w:hanging="360"/>
+      </w:pPr>
+      <w:rPr>
+        <w:rFonts w:ascii="Wingdings" w:hAnsi="Wingdings" w:hint="default"/>
+        <w:sz w:val="20"/>
+      </w:rPr>
+    </w:lvl>
+    <w:lvl w:ilvl="4" w:tentative="1">
+      <w:start w:val="1"/>
+      <w:numFmt w:val="bullet"/>
+      <w:lvlText w:val=""/>
+      <w:lvlJc w:val="left"/>
+      <w:pPr>
+        <w:tabs>
+          <w:tab w:val="num" w:pos="3600"/>
+        </w:tabs>
+        <w:ind w:left="3600" w:hanging="360"/>
+      </w:pPr>
+      <w:rPr>
+        <w:rFonts w:ascii="Wingdings" w:hAnsi="Wingdings" w:hint="default"/>
+        <w:sz w:val="20"/>
+      </w:rPr>
+    </w:lvl>
+    <w:lvl w:ilvl="5" w:tentative="1">
+      <w:start w:val="1"/>
+      <w:numFmt w:val="bullet"/>
+      <w:lvlText w:val=""/>
+      <w:lvlJc w:val="left"/>
+      <w:pPr>
+        <w:tabs>
+          <w:tab w:val="num" w:pos="4320"/>
+        </w:tabs>
+        <w:ind w:left="4320" w:hanging="360"/>
+      </w:pPr>
+      <w:rPr>
+        <w:rFonts w:ascii="Wingdings" w:hAnsi="Wingdings" w:hint="default"/>
+        <w:sz w:val="20"/>
+      </w:rPr>
+    </w:lvl>
+    <w:lvl w:ilvl="6" w:tentative="1">
+      <w:start w:val="1"/>
+      <w:numFmt w:val="bullet"/>
+      <w:lvlText w:val=""/>
+      <w:lvlJc w:val="left"/>
+      <w:pPr>
+        <w:tabs>
+          <w:tab w:val="num" w:pos="5040"/>
+        </w:tabs>
+        <w:ind w:left="5040" w:hanging="360"/>
+      </w:pPr>
+      <w:rPr>
+        <w:rFonts w:ascii="Wingdings" w:hAnsi="Wingdings" w:hint="default"/>
+        <w:sz w:val="20"/>
+      </w:rPr>
+    </w:lvl>
+    <w:lvl w:ilvl="7" w:tentative="1">
+      <w:start w:val="1"/>
+      <w:numFmt w:val="bullet"/>
+      <w:lvlText w:val=""/>
+      <w:lvlJc w:val="left"/>
+      <w:pPr>
+        <w:tabs>
+          <w:tab w:val="num" w:pos="5760"/>
+        </w:tabs>
+        <w:ind w:left="5760" w:hanging="360"/>
+      </w:pPr>
+      <w:rPr>
+        <w:rFonts w:ascii="Wingdings" w:hAnsi="Wingdings" w:hint="default"/>
+        <w:sz w:val="20"/>
+      </w:rPr>
+    </w:lvl>
+    <w:lvl w:ilvl="8" w:tentative="1">
+      <w:start w:val="1"/>
+      <w:numFmt w:val="bullet"/>
+      <w:lvlText w:val=""/>
+      <w:lvlJc w:val="left"/>
+      <w:pPr>
+        <w:tabs>
+          <w:tab w:val="num" w:pos="6480"/>
+        </w:tabs>
+        <w:ind w:left="6480" w:hanging="360"/>
+      </w:pPr>
+      <w:rPr>
+        <w:rFonts w:ascii="Wingdings" w:hAnsi="Wingdings" w:hint="default"/>
+        <w:sz w:val="20"/>
+      </w:rPr>
+    </w:lvl>
+  </w:abstractNum>
+  <w:abstractNum w:abstractNumId="6" w15:restartNumberingAfterBreak="0">
+    <w:nsid w:val="639B7C9F"/>
+    <w:multiLevelType w:val="hybridMultilevel"/>
+    <w:tmpl w:val="E7543720"/>
+    <w:lvl w:ilvl="0" w:tplc="47F61442">
+      <w:start w:val="1"/>
+      <w:numFmt w:val="decimal"/>
+      <w:lvlText w:val="%1."/>
+      <w:lvlJc w:val="left"/>
+      <w:pPr>
+        <w:ind w:left="720" w:hanging="360"/>
+      </w:pPr>
+      <w:rPr>
+        <w:rFonts w:hint="default"/>
+        <w:b/>
+        <w:bCs/>
+      </w:rPr>
+    </w:lvl>
+    <w:lvl w:ilvl="1" w:tplc="04090019" w:tentative="1">
+      <w:start w:val="1"/>
+      <w:numFmt w:val="lowerLetter"/>
+      <w:lvlText w:val="%2."/>
+      <w:lvlJc w:val="left"/>
+      <w:pPr>
+        <w:ind w:left="1440" w:hanging="360"/>
+      </w:pPr>
+    </w:lvl>
+    <w:lvl w:ilvl="2" w:tplc="0409001B" w:tentative="1">
+      <w:start w:val="1"/>
+      <w:numFmt w:val="lowerRoman"/>
+      <w:lvlText w:val="%3."/>
+      <w:lvlJc w:val="right"/>
+      <w:pPr>
+        <w:ind w:left="2160" w:hanging="180"/>
+      </w:pPr>
+    </w:lvl>
+    <w:lvl w:ilvl="3" w:tplc="0409000F" w:tentative="1">
+      <w:start w:val="1"/>
+      <w:numFmt w:val="decimal"/>
+      <w:lvlText w:val="%4."/>
+      <w:lvlJc w:val="left"/>
+      <w:pPr>
+        <w:ind w:left="2880" w:hanging="360"/>
+      </w:pPr>
+    </w:lvl>
+    <w:lvl w:ilvl="4" w:tplc="04090019" w:tentative="1">
+      <w:start w:val="1"/>
+      <w:numFmt w:val="lowerLetter"/>
+      <w:lvlText w:val="%5."/>
+      <w:lvlJc w:val="left"/>
+      <w:pPr>
+        <w:ind w:left="3600" w:hanging="360"/>
+      </w:pPr>
+    </w:lvl>
+    <w:lvl w:ilvl="5" w:tplc="0409001B" w:tentative="1">
+      <w:start w:val="1"/>
+      <w:numFmt w:val="lowerRoman"/>
+      <w:lvlText w:val="%6."/>
+      <w:lvlJc w:val="right"/>
+      <w:pPr>
+        <w:ind w:left="4320" w:hanging="180"/>
+      </w:pPr>
+    </w:lvl>
+    <w:lvl w:ilvl="6" w:tplc="0409000F" w:tentative="1">
+      <w:start w:val="1"/>
+      <w:numFmt w:val="decimal"/>
+      <w:lvlText w:val="%7."/>
+      <w:lvlJc w:val="left"/>
+      <w:pPr>
+        <w:ind w:left="5040" w:hanging="360"/>
+      </w:pPr>
+    </w:lvl>
+    <w:lvl w:ilvl="7" w:tplc="04090019" w:tentative="1">
+      <w:start w:val="1"/>
+      <w:numFmt w:val="lowerLetter"/>
+      <w:lvlText w:val="%8."/>
+      <w:lvlJc w:val="left"/>
+      <w:pPr>
+        <w:ind w:left="5760" w:hanging="360"/>
+      </w:pPr>
+    </w:lvl>
+    <w:lvl w:ilvl="8" w:tplc="0409001B" w:tentative="1">
+      <w:start w:val="1"/>
+      <w:numFmt w:val="lowerRoman"/>
+      <w:lvlText w:val="%9."/>
+      <w:lvlJc w:val="right"/>
+      <w:pPr>
+        <w:ind w:left="6480" w:hanging="180"/>
+      </w:pPr>
+    </w:lvl>
+  </w:abstractNum>
   <w:num w:numId="1" w16cid:durableId="1491361334">
+    <w:abstractNumId w:val="6"/>
+  </w:num>
+  <w:num w:numId="2" w16cid:durableId="465051573">
+    <w:abstractNumId w:val="5"/>
+  </w:num>
+  <w:num w:numId="3" w16cid:durableId="1331980106">
+    <w:abstractNumId w:val="2"/>
+  </w:num>
+  <w:num w:numId="4" w16cid:durableId="258683908">
+    <w:abstractNumId w:val="3"/>
+  </w:num>
+  <w:num w:numId="5" w16cid:durableId="1238323832">
+    <w:abstractNumId w:val="1"/>
+  </w:num>
+  <w:num w:numId="6" w16cid:durableId="1803839973">
     <w:abstractNumId w:val="0"/>
+  </w:num>
+  <w:num w:numId="7" w16cid:durableId="561599285">
+    <w:abstractNumId w:val="4"/>
   </w:num>
 </w:numbering>
 </file>
@@ -994,7 +3385,6 @@
     <w:next w:val="Normal"/>
     <w:link w:val="Heading3Char"/>
     <w:uiPriority w:val="9"/>
-    <w:semiHidden/>
     <w:unhideWhenUsed/>
     <w:qFormat/>
     <w:rsid w:val="006A2B86"/>
@@ -1200,7 +3590,6 @@
     <w:basedOn w:val="DefaultParagraphFont"/>
     <w:link w:val="Heading3"/>
     <w:uiPriority w:val="9"/>
-    <w:semiHidden/>
     <w:rsid w:val="006A2B86"/>
     <w:rPr>
       <w:rFonts w:eastAsiaTheme="majorEastAsia" w:cstheme="majorBidi"/>

</xml_diff>